<commit_message>
minor corrections and conc part added
</commit_message>
<xml_diff>
--- a/464SimulationReport.docx
+++ b/464SimulationReport.docx
@@ -12,6 +12,7 @@
           <w:docPartUnique/>
         </w:docPartObj>
       </w:sdtPr>
+      <w:sdtEndPr/>
       <w:sdtContent>
         <w:p/>
         <w:tbl>
@@ -90,6 +91,7 @@
                       <w:calendar w:val="gregorian"/>
                     </w:date>
                   </w:sdtPr>
+                  <w:sdtEndPr/>
                   <w:sdtContent>
                     <w:r>
                       <w:rPr>
@@ -126,6 +128,7 @@
                     <w:dataBinding w:prefixMappings="xmlns:ns0='http://schemas.openxmlformats.org/package/2006/metadata/core-properties' xmlns:ns1='http://purl.org/dc/elements/1.1/'" w:xpath="/ns0:coreProperties[1]/ns1:creator[1]" w:storeItemID="{6C3C8BC8-F283-45AE-878A-BAB7291924A1}"/>
                     <w:text/>
                   </w:sdtPr>
+                  <w:sdtEndPr/>
                   <w:sdtContent>
                     <w:r>
                       <w:rPr>
@@ -366,6 +369,13 @@
     </w:sdt>
     <w:sdt>
       <w:sdtPr>
+        <w:rPr>
+          <w:rFonts w:asciiTheme="minorHAnsi" w:eastAsiaTheme="minorHAnsi" w:hAnsiTheme="minorHAnsi" w:cstheme="minorBidi"/>
+          <w:color w:val="auto"/>
+          <w:sz w:val="22"/>
+          <w:szCs w:val="22"/>
+          <w:lang w:val="en-US" w:eastAsia="en-US"/>
+        </w:rPr>
         <w:id w:val="-1527869050"/>
         <w:docPartObj>
           <w:docPartGallery w:val="Table of Contents"/>
@@ -374,13 +384,8 @@
       </w:sdtPr>
       <w:sdtEndPr>
         <w:rPr>
-          <w:rFonts w:asciiTheme="minorHAnsi" w:eastAsiaTheme="minorHAnsi" w:hAnsiTheme="minorHAnsi" w:cstheme="minorBidi"/>
           <w:b/>
           <w:bCs/>
-          <w:color w:val="auto"/>
-          <w:sz w:val="22"/>
-          <w:szCs w:val="22"/>
-          <w:lang w:val="en-US" w:eastAsia="en-US"/>
         </w:rPr>
       </w:sdtEndPr>
       <w:sdtContent>
@@ -388,19 +393,9 @@
           <w:pPr>
             <w:pStyle w:val="TBal"/>
           </w:pPr>
-          <w:proofErr w:type="spellStart"/>
           <w:r>
-            <w:t>Table</w:t>
+            <w:t>Table of Contents</w:t>
           </w:r>
-          <w:proofErr w:type="spellEnd"/>
-          <w:r>
-            <w:t xml:space="preserve"> of </w:t>
-          </w:r>
-          <w:proofErr w:type="spellStart"/>
-          <w:r>
-            <w:t>Contents</w:t>
-          </w:r>
-          <w:proofErr w:type="spellEnd"/>
         </w:p>
         <w:p>
           <w:pPr>
@@ -750,7 +745,7 @@
                 <w:noProof/>
                 <w:webHidden/>
               </w:rPr>
-              <w:t>6</w:t>
+              <w:t>7</w:t>
             </w:r>
             <w:r>
               <w:rPr>
@@ -820,7 +815,7 @@
                 <w:noProof/>
                 <w:webHidden/>
               </w:rPr>
-              <w:t>8</w:t>
+              <w:t>9</w:t>
             </w:r>
             <w:r>
               <w:rPr>
@@ -890,7 +885,7 @@
                 <w:noProof/>
                 <w:webHidden/>
               </w:rPr>
-              <w:t>11</w:t>
+              <w:t>12</w:t>
             </w:r>
             <w:r>
               <w:rPr>
@@ -960,7 +955,7 @@
                 <w:noProof/>
                 <w:webHidden/>
               </w:rPr>
-              <w:t>13</w:t>
+              <w:t>14</w:t>
             </w:r>
             <w:r>
               <w:rPr>
@@ -1030,7 +1025,7 @@
                 <w:noProof/>
                 <w:webHidden/>
               </w:rPr>
-              <w:t>13</w:t>
+              <w:t>14</w:t>
             </w:r>
             <w:r>
               <w:rPr>
@@ -1100,7 +1095,7 @@
                 <w:noProof/>
                 <w:webHidden/>
               </w:rPr>
-              <w:t>14</w:t>
+              <w:t>15</w:t>
             </w:r>
             <w:r>
               <w:rPr>
@@ -1170,7 +1165,7 @@
                 <w:noProof/>
                 <w:webHidden/>
               </w:rPr>
-              <w:t>14</w:t>
+              <w:t>15</w:t>
             </w:r>
             <w:r>
               <w:rPr>
@@ -1240,7 +1235,7 @@
                 <w:noProof/>
                 <w:webHidden/>
               </w:rPr>
-              <w:t>14</w:t>
+              <w:t>15</w:t>
             </w:r>
             <w:r>
               <w:rPr>
@@ -1310,7 +1305,7 @@
                 <w:noProof/>
                 <w:webHidden/>
               </w:rPr>
-              <w:t>15</w:t>
+              <w:t>16</w:t>
             </w:r>
             <w:r>
               <w:rPr>
@@ -1380,7 +1375,7 @@
                 <w:noProof/>
                 <w:webHidden/>
               </w:rPr>
-              <w:t>16</w:t>
+              <w:t>17</w:t>
             </w:r>
             <w:r>
               <w:rPr>
@@ -1450,7 +1445,7 @@
                 <w:noProof/>
                 <w:webHidden/>
               </w:rPr>
-              <w:t>16</w:t>
+              <w:t>17</w:t>
             </w:r>
             <w:r>
               <w:rPr>
@@ -1520,7 +1515,7 @@
                 <w:noProof/>
                 <w:webHidden/>
               </w:rPr>
-              <w:t>21</w:t>
+              <w:t>22</w:t>
             </w:r>
             <w:r>
               <w:rPr>
@@ -1590,7 +1585,7 @@
                 <w:noProof/>
                 <w:webHidden/>
               </w:rPr>
-              <w:t>21</w:t>
+              <w:t>22</w:t>
             </w:r>
             <w:r>
               <w:rPr>
@@ -1660,7 +1655,7 @@
                 <w:noProof/>
                 <w:webHidden/>
               </w:rPr>
-              <w:t>21</w:t>
+              <w:t>23</w:t>
             </w:r>
             <w:r>
               <w:rPr>
@@ -1730,7 +1725,7 @@
                 <w:noProof/>
                 <w:webHidden/>
               </w:rPr>
-              <w:t>21</w:t>
+              <w:t>23</w:t>
             </w:r>
             <w:r>
               <w:rPr>
@@ -2109,6 +2104,101 @@
       </w:r>
       <w:bookmarkEnd w:id="2"/>
     </w:p>
+    <w:p/>
+    <w:p>
+      <w:r>
+        <w:t>The forward converter is also simple like flyback but instead of storing the energy the transformer delivers the power via it. The output current is relatively more stable than some other isolated topologies but the output inductor and other semiconductor devices highly affect the power loss, heating and cost in our design.</w:t>
+      </w:r>
+      <w:r>
+        <w:t xml:space="preserve"> </w:t>
+      </w:r>
+      <w:r>
+        <w:t>Also,</w:t>
+      </w:r>
+      <w:r>
+        <w:t xml:space="preserve"> this topology is very sensitive about load changes and commonly used in high </w:t>
+      </w:r>
+      <w:r>
+        <w:t>current</w:t>
+      </w:r>
+      <w:r>
+        <w:t xml:space="preserve"> </w:t>
+      </w:r>
+      <w:r>
+        <w:t>applications</w:t>
+      </w:r>
+      <w:r>
+        <w:t>,</w:t>
+      </w:r>
+      <w:r>
+        <w:t xml:space="preserve"> so in order to protect our load regulation constraints</w:t>
+      </w:r>
+      <w:r>
+        <w:t xml:space="preserve"> and </w:t>
+      </w:r>
+      <w:r>
+        <w:t xml:space="preserve">since our project is not in </w:t>
+      </w:r>
+      <w:r>
+        <w:t>high output current</w:t>
+      </w:r>
+      <w:r>
+        <w:t xml:space="preserve"> </w:t>
+      </w:r>
+      <w:r>
+        <w:t>range,</w:t>
+      </w:r>
+      <w:r>
+        <w:t xml:space="preserve"> </w:t>
+      </w:r>
+      <w:r>
+        <w:t xml:space="preserve">we did not choose to use this topology. </w:t>
+      </w:r>
+    </w:p>
+    <w:p>
+      <w:r>
+        <w:t xml:space="preserve">Push-pull </w:t>
+      </w:r>
+      <w:r>
+        <w:t xml:space="preserve">and half/full bridge </w:t>
+      </w:r>
+      <w:r>
+        <w:t>topolog</w:t>
+      </w:r>
+      <w:r>
+        <w:t>ies</w:t>
+      </w:r>
+      <w:r>
+        <w:t xml:space="preserve"> w</w:t>
+      </w:r>
+      <w:r>
+        <w:t>ere</w:t>
+      </w:r>
+      <w:r>
+        <w:t xml:space="preserve"> considered since the core utilization is better and copper losses are less in th</w:t>
+      </w:r>
+      <w:r>
+        <w:t>ese</w:t>
+      </w:r>
+      <w:r>
+        <w:t xml:space="preserve"> topolog</w:t>
+      </w:r>
+      <w:r>
+        <w:t>ies</w:t>
+      </w:r>
+      <w:r>
+        <w:t xml:space="preserve">, but </w:t>
+      </w:r>
+      <w:r>
+        <w:t>these topologies</w:t>
+      </w:r>
+      <w:r>
+        <w:t xml:space="preserve"> are</w:t>
+      </w:r>
+      <w:r>
+        <w:t xml:space="preserve"> more applicable to high output power applications. Also, for a small scaled project like ours did not need more components, hard switch control and high switch stresses, so, this is not the best option for us.</w:t>
+      </w:r>
+    </w:p>
     <w:p>
       <w:r>
         <w:t>In this project</w:t>
@@ -2225,6 +2315,7 @@
         <w:rPr>
           <w:noProof/>
         </w:rPr>
+        <w:lastRenderedPageBreak/>
         <w:drawing>
           <wp:inline distT="0" distB="0" distL="0" distR="0" wp14:anchorId="5683DE24" wp14:editId="19A96288">
             <wp:extent cx="3962400" cy="2301354"/>
@@ -2268,13 +2359,7 @@
         <w:jc w:val="center"/>
       </w:pPr>
       <w:r>
-        <w:t xml:space="preserve">Figure </w:t>
-      </w:r>
-      <w:r>
-        <w:t>1</w:t>
-      </w:r>
-      <w:r>
-        <w:t xml:space="preserve"> Flyback Converter Topology</w:t>
+        <w:t>Figure 1 Flyback Converter Topology</w:t>
       </w:r>
     </w:p>
     <w:p>
@@ -2290,7 +2375,6 @@
         <w:rPr>
           <w:noProof/>
         </w:rPr>
-        <w:lastRenderedPageBreak/>
         <w:drawing>
           <wp:inline distT="0" distB="0" distL="0" distR="0" wp14:anchorId="254F316F" wp14:editId="316A47A6">
             <wp:extent cx="6240145" cy="3680460"/>
@@ -2371,23 +2455,7 @@
         <w:t xml:space="preserve"> Topologies</w:t>
       </w:r>
       <w:r>
-        <w:t xml:space="preserve"> Comparison (retrieved from </w:t>
-      </w:r>
-      <w:proofErr w:type="spellStart"/>
-      <w:r>
-        <w:t>Würth</w:t>
-      </w:r>
-      <w:proofErr w:type="spellEnd"/>
-      <w:r>
-        <w:t xml:space="preserve"> </w:t>
-      </w:r>
-      <w:proofErr w:type="spellStart"/>
-      <w:r>
-        <w:t>Elektronik</w:t>
-      </w:r>
-      <w:proofErr w:type="spellEnd"/>
-      <w:r>
-        <w:t>)</w:t>
+        <w:t xml:space="preserve"> Comparison (retrieved from Würth Elektronik)</w:t>
       </w:r>
     </w:p>
     <w:p>
@@ -2397,6 +2465,16 @@
     </w:p>
     <w:p>
       <w:pPr>
+        <w:keepNext/>
+      </w:pPr>
+    </w:p>
+    <w:p>
+      <w:pPr>
+        <w:keepNext/>
+      </w:pPr>
+    </w:p>
+    <w:p>
+      <w:pPr>
         <w:jc w:val="center"/>
       </w:pPr>
     </w:p>
@@ -2404,21 +2482,16 @@
       <w:pPr>
         <w:pStyle w:val="Balk1"/>
       </w:pPr>
-      <w:bookmarkStart w:id="3" w:name="_Toc103540685"/>
-      <w:r>
-        <w:t>DESIGN</w:t>
+      <w:bookmarkStart w:id="3" w:name="_Toc103540686"/>
+    </w:p>
+    <w:p>
+      <w:pPr>
+        <w:pStyle w:val="Balk1"/>
+      </w:pPr>
+      <w:r>
+        <w:t>CONTROLLER DESIGN</w:t>
       </w:r>
       <w:bookmarkEnd w:id="3"/>
-    </w:p>
-    <w:p>
-      <w:pPr>
-        <w:pStyle w:val="Balk1"/>
-      </w:pPr>
-      <w:bookmarkStart w:id="4" w:name="_Toc103540686"/>
-      <w:r>
-        <w:t>CONTROLLER DESIGN</w:t>
-      </w:r>
-      <w:bookmarkEnd w:id="4"/>
     </w:p>
     <w:p>
       <w:pPr>
@@ -2446,15 +2519,7 @@
         <w:t>s</w:t>
       </w:r>
       <w:r>
-        <w:t xml:space="preserve"> we have found and implemented in </w:t>
-      </w:r>
-      <w:proofErr w:type="spellStart"/>
-      <w:r>
-        <w:t>LTspice</w:t>
-      </w:r>
-      <w:proofErr w:type="spellEnd"/>
-      <w:r>
-        <w:t xml:space="preserve">. The first one is LT3751 which is </w:t>
+        <w:t xml:space="preserve"> we have found and implemented in LTspice. The first one is LT3751 which is </w:t>
       </w:r>
       <w:r>
         <w:t xml:space="preserve">a </w:t>
@@ -2487,35 +2552,21 @@
         <w:t xml:space="preserve"> resistors</w:t>
       </w:r>
       <w:r>
-        <w:t xml:space="preserve"> </w:t>
-      </w:r>
-      <w:r>
-        <w:t xml:space="preserve">which are </w:t>
-      </w:r>
-      <w:proofErr w:type="spellStart"/>
-      <w:r>
-        <w:t>RV</w:t>
+        <w:t xml:space="preserve"> which are RV</w:t>
       </w:r>
       <w:r>
         <w:rPr>
           <w:vertAlign w:val="subscript"/>
         </w:rPr>
-        <w:t>out</w:t>
-      </w:r>
-      <w:proofErr w:type="spellEnd"/>
+        <w:t xml:space="preserve">out </w:t>
+      </w:r>
+      <w:r>
+        <w:t>and R</w:t>
+      </w:r>
       <w:r>
         <w:rPr>
           <w:vertAlign w:val="subscript"/>
         </w:rPr>
-        <w:t xml:space="preserve"> </w:t>
-      </w:r>
-      <w:r>
-        <w:t>and R</w:t>
-      </w:r>
-      <w:r>
-        <w:rPr>
-          <w:vertAlign w:val="subscript"/>
-        </w:rPr>
         <w:t>BG</w:t>
       </w:r>
       <w:r>
@@ -2536,7 +2587,6 @@
         <w:rPr>
           <w:noProof/>
         </w:rPr>
-        <w:lastRenderedPageBreak/>
         <w:drawing>
           <wp:inline distT="0" distB="0" distL="0" distR="0" wp14:anchorId="4B2504EB" wp14:editId="1781F3DF">
             <wp:extent cx="5760720" cy="5585460"/>
@@ -2662,7 +2712,11 @@
         <w:t>ese</w:t>
       </w:r>
       <w:r>
-        <w:t xml:space="preserve"> controller applications, output voltage regulation resistors exist for high output values. On the other hand, we are trying to regulate the voltage at the 15V and 45W output. In this step, we could not reach the required voltage level because of the step size of the controller. The reason behind this is the controller</w:t>
+        <w:t xml:space="preserve"> controller applications, output </w:t>
+      </w:r>
+      <w:r>
+        <w:lastRenderedPageBreak/>
+        <w:t>voltage regulation resistors exist for high output values. On the other hand, we are trying to regulate the voltage at the 15V and 45W output. In this step, we could not reach the required voltage level because of the step size of the controller. The reason behind this is the controller</w:t>
       </w:r>
       <w:r>
         <w:t>,</w:t>
@@ -2698,15 +2752,7 @@
         <w:t>are</w:t>
       </w:r>
       <w:r>
-        <w:t xml:space="preserve"> implemented in </w:t>
-      </w:r>
-      <w:proofErr w:type="spellStart"/>
-      <w:r>
-        <w:t>LTspice</w:t>
-      </w:r>
-      <w:proofErr w:type="spellEnd"/>
-      <w:r>
-        <w:t xml:space="preserve"> and Simulink. Unfortunately, most of them could not reach the requirements that are specified in the project description. After the search step, we have found the LT3748</w:t>
+        <w:t xml:space="preserve"> implemented in LTspice and Simulink. Unfortunately, most of them could not reach the requirements that are specified in the project description. After the search step, we have found the LT3748</w:t>
       </w:r>
       <w:r>
         <w:t>,</w:t>
@@ -2717,7 +2763,6 @@
     </w:p>
     <w:p>
       <w:r>
-        <w:lastRenderedPageBreak/>
         <w:t>-Wide input range and controllable lower threshold</w:t>
       </w:r>
     </w:p>
@@ -4045,6 +4090,7 @@
           <w:rFonts w:eastAsiaTheme="minorEastAsia"/>
           <w:noProof/>
         </w:rPr>
+        <w:lastRenderedPageBreak/>
         <w:drawing>
           <wp:inline distT="0" distB="0" distL="0" distR="0" wp14:anchorId="709EDD0F" wp14:editId="0FD54EE0">
             <wp:extent cx="5760720" cy="4084320"/>
@@ -4110,7 +4156,6 @@
     <w:p/>
     <w:p>
       <w:r>
-        <w:lastRenderedPageBreak/>
         <w:tab/>
       </w:r>
       <w:r>
@@ -4121,15 +4166,7 @@
         <w:t>,</w:t>
       </w:r>
       <w:r>
-        <w:t xml:space="preserve"> has created the </w:t>
-      </w:r>
-      <w:proofErr w:type="spellStart"/>
-      <w:r>
-        <w:t>LTspice</w:t>
-      </w:r>
-      <w:proofErr w:type="spellEnd"/>
-      <w:r>
-        <w:t xml:space="preserve"> models for this chip. Thanks to that, we have implemented the schematic of </w:t>
+        <w:t xml:space="preserve"> has created the LTspice models for this chip. Thanks to that, we have implemented the schematic of </w:t>
       </w:r>
       <w:r>
         <w:t xml:space="preserve">the </w:t>
@@ -4153,15 +4190,7 @@
         <w:t xml:space="preserve">and </w:t>
       </w:r>
       <w:r>
-        <w:t xml:space="preserve">constant peak current limiting over input. The features of the LM51561 </w:t>
-      </w:r>
-      <w:proofErr w:type="gramStart"/>
-      <w:r>
-        <w:t>is</w:t>
-      </w:r>
-      <w:proofErr w:type="gramEnd"/>
-      <w:r>
-        <w:t xml:space="preserve"> similar to the LT3748. Both of them </w:t>
+        <w:t xml:space="preserve">constant peak current limiting over input. The features of the LM51561 is similar to the LT3748. Both of them </w:t>
       </w:r>
       <w:r>
         <w:t xml:space="preserve">are </w:t>
@@ -4179,6 +4208,7 @@
         <w:rPr>
           <w:noProof/>
         </w:rPr>
+        <w:lastRenderedPageBreak/>
         <w:drawing>
           <wp:inline distT="0" distB="0" distL="0" distR="0" wp14:anchorId="4A44D38E" wp14:editId="4D74CB0C">
             <wp:extent cx="5287113" cy="4382112"/>
@@ -4278,11 +4308,11 @@
       <w:r>
         <w:tab/>
       </w:r>
-      <w:bookmarkStart w:id="5" w:name="_Toc103540687"/>
+      <w:bookmarkStart w:id="4" w:name="_Toc103540687"/>
       <w:r>
         <w:t>SNUBBER DESIGN</w:t>
       </w:r>
-      <w:bookmarkEnd w:id="5"/>
+      <w:bookmarkEnd w:id="4"/>
     </w:p>
     <w:p>
       <w:r>
@@ -4298,15 +4328,7 @@
       </w:r>
       <w:r>
         <w:tab/>
-        <w:t xml:space="preserve">The voltage </w:t>
-      </w:r>
-      <w:proofErr w:type="gramStart"/>
-      <w:r>
-        <w:t>increase</w:t>
-      </w:r>
-      <w:proofErr w:type="gramEnd"/>
-      <w:r>
-        <w:t xml:space="preserve"> at the drain side of the </w:t>
+        <w:t xml:space="preserve">The voltage increase at the drain side of the </w:t>
       </w:r>
       <w:r>
         <w:t>MOSFET</w:t>
@@ -4345,11 +4367,7 @@
         <w:t xml:space="preserve">the </w:t>
       </w:r>
       <w:r>
-        <w:t xml:space="preserve">RCD snubber </w:t>
-      </w:r>
-      <w:r>
-        <w:lastRenderedPageBreak/>
-        <w:t xml:space="preserve">circuit. Another one is </w:t>
+        <w:t xml:space="preserve">RCD snubber circuit. Another one is </w:t>
       </w:r>
       <w:r>
         <w:t xml:space="preserve">the </w:t>
@@ -4367,6 +4385,7 @@
         <w:rPr>
           <w:noProof/>
         </w:rPr>
+        <w:lastRenderedPageBreak/>
         <w:drawing>
           <wp:inline distT="0" distB="0" distL="0" distR="0" wp14:anchorId="149E6ABF" wp14:editId="1C71DDA2">
             <wp:extent cx="4286848" cy="2086266"/>
@@ -5233,11 +5252,11 @@
       <w:pPr>
         <w:pStyle w:val="Balk1"/>
       </w:pPr>
-      <w:bookmarkStart w:id="6" w:name="_Toc103540688"/>
+      <w:bookmarkStart w:id="5" w:name="_Toc103540688"/>
       <w:r>
         <w:t>TRANSFORMER DESIGN</w:t>
       </w:r>
-      <w:bookmarkEnd w:id="6"/>
+      <w:bookmarkEnd w:id="5"/>
     </w:p>
     <w:p>
       <w:r>
@@ -6458,14 +6477,7 @@
         <w:rPr>
           <w:rFonts w:eastAsiaTheme="minorEastAsia"/>
         </w:rPr>
-        <w:t>=</w:t>
-      </w:r>
-      <w:proofErr w:type="spellStart"/>
-      <w:r>
-        <w:rPr>
-          <w:rFonts w:eastAsiaTheme="minorEastAsia"/>
-        </w:rPr>
-        <w:t>D</w:t>
+        <w:t>=D</w:t>
       </w:r>
       <w:r>
         <w:rPr>
@@ -6474,19 +6486,11 @@
         </w:rPr>
         <w:t>min</w:t>
       </w:r>
-      <w:proofErr w:type="spellEnd"/>
-      <w:r>
-        <w:rPr>
-          <w:rFonts w:eastAsiaTheme="minorEastAsia"/>
-        </w:rPr>
-        <w:t>/</w:t>
-      </w:r>
-      <w:proofErr w:type="spellStart"/>
-      <w:r>
-        <w:rPr>
-          <w:rFonts w:eastAsiaTheme="minorEastAsia"/>
-        </w:rPr>
-        <w:t>f</w:t>
+      <w:r>
+        <w:rPr>
+          <w:rFonts w:eastAsiaTheme="minorEastAsia"/>
+        </w:rPr>
+        <w:t>/f</w:t>
       </w:r>
       <w:r>
         <w:rPr>
@@ -6501,7 +6505,6 @@
         </w:rPr>
         <w:t>sw</w:t>
       </w:r>
-      <w:proofErr w:type="spellEnd"/>
       <w:r>
         <w:rPr>
           <w:rFonts w:eastAsiaTheme="minorEastAsia"/>
@@ -6590,7 +6593,6 @@
         <w:rPr>
           <w:rFonts w:eastAsiaTheme="minorEastAsia"/>
         </w:rPr>
-        <w:lastRenderedPageBreak/>
         <w:t>L</w:t>
       </w:r>
       <w:r>
@@ -8266,21 +8268,7 @@
         <w:rPr>
           <w:rFonts w:eastAsiaTheme="minorEastAsia"/>
         </w:rPr>
-        <w:t xml:space="preserve"> due to its material, leakage would be much less than the </w:t>
-      </w:r>
-      <w:proofErr w:type="spellStart"/>
-      <w:r>
-        <w:rPr>
-          <w:rFonts w:eastAsiaTheme="minorEastAsia"/>
-        </w:rPr>
-        <w:t>kool</w:t>
-      </w:r>
-      <w:proofErr w:type="spellEnd"/>
-      <w:r>
-        <w:rPr>
-          <w:rFonts w:eastAsiaTheme="minorEastAsia"/>
-        </w:rPr>
-        <w:t xml:space="preserve"> mu core. Also, it</w:t>
+        <w:t xml:space="preserve"> due to its material, leakage would be much less than the kool mu core. Also, it</w:t>
       </w:r>
       <w:r>
         <w:rPr>
@@ -8304,21 +8292,7 @@
         <w:rPr>
           <w:rFonts w:eastAsiaTheme="minorEastAsia"/>
         </w:rPr>
-        <w:t xml:space="preserve">section and window area </w:t>
-      </w:r>
-      <w:proofErr w:type="gramStart"/>
-      <w:r>
-        <w:rPr>
-          <w:rFonts w:eastAsiaTheme="minorEastAsia"/>
-        </w:rPr>
-        <w:t>is</w:t>
-      </w:r>
-      <w:proofErr w:type="gramEnd"/>
-      <w:r>
-        <w:rPr>
-          <w:rFonts w:eastAsiaTheme="minorEastAsia"/>
-        </w:rPr>
-        <w:t xml:space="preserve"> large enough to fit the cables.</w:t>
+        <w:t>section and window area is large enough to fit the cables.</w:t>
       </w:r>
       <w:r>
         <w:rPr>
@@ -8404,14 +8378,7 @@
         <w:rPr>
           <w:rFonts w:eastAsiaTheme="minorEastAsia"/>
         </w:rPr>
-        <w:t xml:space="preserve"> as </w:t>
-      </w:r>
-      <w:proofErr w:type="spellStart"/>
-      <w:r>
-        <w:rPr>
-          <w:rFonts w:eastAsiaTheme="minorEastAsia"/>
-        </w:rPr>
-        <w:t>N</w:t>
+        <w:t xml:space="preserve"> as N</w:t>
       </w:r>
       <w:r>
         <w:rPr>
@@ -8420,7 +8387,6 @@
         </w:rPr>
         <w:t>pri</w:t>
       </w:r>
-      <w:proofErr w:type="spellEnd"/>
       <w:r>
         <w:rPr>
           <w:rFonts w:eastAsiaTheme="minorEastAsia"/>
@@ -8431,14 +8397,7 @@
         <w:rPr>
           <w:rFonts w:eastAsiaTheme="minorEastAsia"/>
         </w:rPr>
-        <w:t xml:space="preserve">12, </w:t>
-      </w:r>
-      <w:proofErr w:type="spellStart"/>
-      <w:r>
-        <w:rPr>
-          <w:rFonts w:eastAsiaTheme="minorEastAsia"/>
-        </w:rPr>
-        <w:t>N</w:t>
+        <w:t>12, N</w:t>
       </w:r>
       <w:r>
         <w:rPr>
@@ -8447,7 +8406,6 @@
         </w:rPr>
         <w:t>sec</w:t>
       </w:r>
-      <w:proofErr w:type="spellEnd"/>
       <w:r>
         <w:rPr>
           <w:rFonts w:eastAsiaTheme="minorEastAsia"/>
@@ -9601,11 +9559,11 @@
       <w:pPr>
         <w:pStyle w:val="Balk2"/>
       </w:pPr>
-      <w:bookmarkStart w:id="7" w:name="_Toc103540689"/>
+      <w:bookmarkStart w:id="6" w:name="_Toc103540689"/>
       <w:r>
         <w:t>IMPLEMENTATION</w:t>
       </w:r>
-      <w:bookmarkEnd w:id="7"/>
+      <w:bookmarkEnd w:id="6"/>
     </w:p>
     <w:p>
       <w:pPr>
@@ -10086,10 +10044,7 @@
         <w:t xml:space="preserve">onnection can be seen in </w:t>
       </w:r>
       <w:r>
-        <w:t>Figure 1</w:t>
-      </w:r>
-      <w:r>
-        <w:t>4</w:t>
+        <w:t>Figure 14</w:t>
       </w:r>
       <w:r>
         <w:rPr>
@@ -10140,10 +10095,7 @@
         <w:t xml:space="preserve">µH, which can be seen in </w:t>
       </w:r>
       <w:r>
-        <w:t>Figure 1</w:t>
-      </w:r>
-      <w:r>
-        <w:t>3.</w:t>
+        <w:t>Figure 13.</w:t>
       </w:r>
     </w:p>
     <w:p>
@@ -10239,24 +10191,24 @@
       <w:pPr>
         <w:pStyle w:val="Balk2"/>
       </w:pPr>
-      <w:bookmarkStart w:id="8" w:name="_Toc103540690"/>
+      <w:bookmarkStart w:id="7" w:name="_Toc103540690"/>
       <w:r>
         <w:t>LOSSES</w:t>
       </w:r>
+      <w:bookmarkEnd w:id="7"/>
+    </w:p>
+    <w:p>
+      <w:pPr>
+        <w:pStyle w:val="Balk3"/>
+      </w:pPr>
+      <w:r>
+        <w:tab/>
+      </w:r>
+      <w:bookmarkStart w:id="8" w:name="_Toc103540691"/>
+      <w:r>
+        <w:t>Copper Losses</w:t>
+      </w:r>
       <w:bookmarkEnd w:id="8"/>
-    </w:p>
-    <w:p>
-      <w:pPr>
-        <w:pStyle w:val="Balk3"/>
-      </w:pPr>
-      <w:r>
-        <w:tab/>
-      </w:r>
-      <w:bookmarkStart w:id="9" w:name="_Toc103540691"/>
-      <w:r>
-        <w:t>Copper Losses</w:t>
-      </w:r>
-      <w:bookmarkEnd w:id="9"/>
     </w:p>
     <w:p>
       <w:r>
@@ -10848,14 +10800,14 @@
         </w:rPr>
         <w:tab/>
       </w:r>
-      <w:bookmarkStart w:id="10" w:name="_Toc103540692"/>
+      <w:bookmarkStart w:id="9" w:name="_Toc103540692"/>
       <w:r>
         <w:rPr>
           <w:rFonts w:eastAsiaTheme="minorEastAsia"/>
         </w:rPr>
         <w:t>Core Loss</w:t>
       </w:r>
-      <w:bookmarkEnd w:id="10"/>
+      <w:bookmarkEnd w:id="9"/>
     </w:p>
     <w:p>
       <w:r>
@@ -11035,7 +10987,7 @@
           <w:rFonts w:eastAsiaTheme="minorEastAsia"/>
         </w:rPr>
       </w:pPr>
-      <w:bookmarkStart w:id="11" w:name="_Toc103540693"/>
+      <w:bookmarkStart w:id="10" w:name="_Toc103540693"/>
       <w:r>
         <w:rPr>
           <w:rFonts w:eastAsiaTheme="minorEastAsia"/>
@@ -11048,28 +11000,25 @@
         </w:rPr>
         <w:t>CALCULATIONS</w:t>
       </w:r>
+      <w:bookmarkEnd w:id="10"/>
+    </w:p>
+    <w:p/>
+    <w:p>
+      <w:pPr>
+        <w:pStyle w:val="Balk2"/>
+      </w:pPr>
+      <w:bookmarkStart w:id="11" w:name="_Toc103540694"/>
+      <w:r>
+        <w:t>Output Capacitor</w:t>
+      </w:r>
       <w:bookmarkEnd w:id="11"/>
     </w:p>
-    <w:p/>
-    <w:p>
-      <w:pPr>
-        <w:pStyle w:val="Balk2"/>
-      </w:pPr>
-      <w:bookmarkStart w:id="12" w:name="_Toc103540694"/>
-      <w:r>
-        <w:t>Output Capacitor</w:t>
-      </w:r>
-      <w:bookmarkEnd w:id="12"/>
-    </w:p>
     <w:p>
       <w:pPr>
         <w:ind w:left="708" w:firstLine="708"/>
       </w:pPr>
       <w:r>
-        <w:t>From the voltage gain expression</w:t>
-      </w:r>
-      <w:r>
-        <w:t xml:space="preserve"> of the flyback converter</w:t>
+        <w:t>From the voltage gain expression of the flyback converter</w:t>
       </w:r>
       <w:r>
         <w:t>,</w:t>
@@ -11246,13 +11195,7 @@
               <w:rPr>
                 <w:rFonts w:ascii="Cambria Math" w:eastAsiaTheme="minorEastAsia" w:hAnsi="Cambria Math"/>
               </w:rPr>
-              <m:t>∆</m:t>
-            </m:r>
-            <m:r>
-              <w:rPr>
-                <w:rFonts w:ascii="Cambria Math" w:eastAsiaTheme="minorEastAsia" w:hAnsi="Cambria Math"/>
-              </w:rPr>
-              <m:t>Vo</m:t>
+              <m:t>∆Vo</m:t>
             </m:r>
           </m:num>
           <m:den>
@@ -11441,25 +11384,7 @@
         <w:rPr>
           <w:rFonts w:eastAsiaTheme="minorEastAsia"/>
         </w:rPr>
-        <w:t>On the other hand, f</w:t>
-      </w:r>
-      <w:r>
-        <w:rPr>
-          <w:rFonts w:eastAsiaTheme="minorEastAsia"/>
-        </w:rPr>
-        <w:t xml:space="preserve">rom the LT3748 datasheet output capacitor can be </w:t>
-      </w:r>
-      <w:r>
-        <w:rPr>
-          <w:rFonts w:eastAsiaTheme="minorEastAsia"/>
-        </w:rPr>
-        <w:t>specified</w:t>
-      </w:r>
-      <w:r>
-        <w:rPr>
-          <w:rFonts w:eastAsiaTheme="minorEastAsia"/>
-        </w:rPr>
-        <w:t xml:space="preserve"> as</w:t>
+        <w:t>On the other hand, from the LT3748 datasheet output capacitor can be specified as</w:t>
       </w:r>
     </w:p>
     <w:p>
@@ -11531,22 +11456,7 @@
         <w:t xml:space="preserve">Figure </w:t>
       </w:r>
       <w:r>
-        <w:fldChar w:fldCharType="begin"/>
-      </w:r>
-      <w:r>
-        <w:instrText xml:space="preserve"> SEQ Figure \* ARABIC </w:instrText>
-      </w:r>
-      <w:r>
-        <w:fldChar w:fldCharType="separate"/>
-      </w:r>
-      <w:r>
-        <w:rPr>
-          <w:noProof/>
-        </w:rPr>
-        <w:t>2</w:t>
-      </w:r>
-      <w:r>
-        <w:fldChar w:fldCharType="end"/>
+        <w:t>1</w:t>
       </w:r>
       <w:r>
         <w:t>6</w:t>
@@ -11615,25 +11525,7 @@
                 <w:szCs w:val="28"/>
                 <w:vertAlign w:val="subscript"/>
               </w:rPr>
-              <m:t>1.3*0.85*(1-0.</m:t>
-            </m:r>
-            <m:r>
-              <w:rPr>
-                <w:rFonts w:ascii="Cambria Math" w:eastAsiaTheme="minorEastAsia" w:hAnsi="Cambria Math"/>
-                <w:sz w:val="28"/>
-                <w:szCs w:val="28"/>
-                <w:vertAlign w:val="subscript"/>
-              </w:rPr>
-              <m:t>37</m:t>
-            </m:r>
-            <m:r>
-              <w:rPr>
-                <w:rFonts w:ascii="Cambria Math" w:eastAsiaTheme="minorEastAsia" w:hAnsi="Cambria Math"/>
-                <w:sz w:val="28"/>
-                <w:szCs w:val="28"/>
-                <w:vertAlign w:val="subscript"/>
-              </w:rPr>
-              <m:t>)</m:t>
+              <m:t>1.3*0.85*(1-0.37)</m:t>
             </m:r>
           </m:den>
         </m:f>
@@ -11771,22 +11663,7 @@
         <w:t xml:space="preserve">Figure </w:t>
       </w:r>
       <w:r>
-        <w:fldChar w:fldCharType="begin"/>
-      </w:r>
-      <w:r>
-        <w:instrText xml:space="preserve"> SEQ Figure \* ARABIC </w:instrText>
-      </w:r>
-      <w:r>
-        <w:fldChar w:fldCharType="separate"/>
-      </w:r>
-      <w:r>
-        <w:rPr>
-          <w:noProof/>
-        </w:rPr>
-        <w:t>3</w:t>
-      </w:r>
-      <w:r>
-        <w:fldChar w:fldCharType="end"/>
+        <w:t>1</w:t>
       </w:r>
       <w:r>
         <w:t>7</w:t>
@@ -11973,14 +11850,14 @@
           <w:rFonts w:eastAsiaTheme="minorEastAsia"/>
         </w:rPr>
       </w:pPr>
-      <w:bookmarkStart w:id="13" w:name="_Toc103540695"/>
+      <w:bookmarkStart w:id="12" w:name="_Toc103540695"/>
       <w:r>
         <w:rPr>
           <w:rFonts w:eastAsiaTheme="minorEastAsia"/>
         </w:rPr>
         <w:t>Diode and Switch</w:t>
       </w:r>
-      <w:bookmarkEnd w:id="13"/>
+      <w:bookmarkEnd w:id="12"/>
     </w:p>
     <w:p/>
     <w:p>
@@ -12052,22 +11929,7 @@
         <w:t xml:space="preserve">Figure </w:t>
       </w:r>
       <w:r>
-        <w:fldChar w:fldCharType="begin"/>
-      </w:r>
-      <w:r>
-        <w:instrText xml:space="preserve"> SEQ Figure \* ARABIC </w:instrText>
-      </w:r>
-      <w:r>
-        <w:fldChar w:fldCharType="separate"/>
-      </w:r>
-      <w:r>
-        <w:rPr>
-          <w:noProof/>
-        </w:rPr>
-        <w:t>4</w:t>
-      </w:r>
-      <w:r>
-        <w:fldChar w:fldCharType="end"/>
+        <w:t>1</w:t>
       </w:r>
       <w:r>
         <w:t>8</w:t>
@@ -12177,25 +12039,7 @@
                         <w:szCs w:val="24"/>
                         <w:vertAlign w:val="subscript"/>
                       </w:rPr>
-                      <m:t>8.62*1.</m:t>
-                    </m:r>
-                    <m:r>
-                      <w:rPr>
-                        <w:rFonts w:ascii="Cambria Math" w:eastAsiaTheme="minorEastAsia" w:hAnsi="Cambria Math"/>
-                        <w:sz w:val="24"/>
-                        <w:szCs w:val="24"/>
-                        <w:vertAlign w:val="subscript"/>
-                      </w:rPr>
-                      <m:t>2</m:t>
-                    </m:r>
-                    <m:r>
-                      <w:rPr>
-                        <w:rFonts w:ascii="Cambria Math" w:eastAsiaTheme="minorEastAsia" w:hAnsi="Cambria Math"/>
-                        <w:sz w:val="24"/>
-                        <w:szCs w:val="24"/>
-                        <w:vertAlign w:val="subscript"/>
-                      </w:rPr>
-                      <m:t>3</m:t>
+                      <m:t>8.62*1.23</m:t>
                     </m:r>
                   </m:e>
                 </m:d>
@@ -12329,22 +12173,7 @@
         <w:t xml:space="preserve">Figure </w:t>
       </w:r>
       <w:r>
-        <w:fldChar w:fldCharType="begin"/>
-      </w:r>
-      <w:r>
-        <w:instrText xml:space="preserve"> SEQ Figure \* ARABIC </w:instrText>
-      </w:r>
-      <w:r>
-        <w:fldChar w:fldCharType="separate"/>
-      </w:r>
-      <w:r>
-        <w:rPr>
-          <w:noProof/>
-        </w:rPr>
-        <w:t>5</w:t>
-      </w:r>
-      <w:r>
-        <w:fldChar w:fldCharType="end"/>
+        <w:t>1</w:t>
       </w:r>
       <w:r>
         <w:t>9</w:t>
@@ -12438,10 +12267,7 @@
         <w:t>20</w:t>
       </w:r>
       <w:r>
-        <w:t xml:space="preserve"> </w:t>
-      </w:r>
-      <w:r>
-        <w:t>MOSFET RMS Current Equation from the Datasheet</w:t>
+        <w:t xml:space="preserve"> MOSFET RMS Current Equation from the Datasheet</w:t>
       </w:r>
     </w:p>
     <w:p>
@@ -12571,7 +12397,6 @@
       <w:pPr>
         <w:jc w:val="center"/>
       </w:pPr>
-      <w:proofErr w:type="spellStart"/>
       <w:r>
         <w:lastRenderedPageBreak/>
         <w:t>V</w:t>
@@ -12580,96 +12405,71 @@
         <w:rPr>
           <w:vertAlign w:val="subscript"/>
         </w:rPr>
-        <w:t>sw</w:t>
-      </w:r>
-      <w:proofErr w:type="spellEnd"/>
+        <w:t>sw(max)</w:t>
+      </w:r>
+      <w:r>
+        <w:t xml:space="preserve"> = 48/(1-0.28) = 66.7V</w:t>
+      </w:r>
+    </w:p>
+    <w:p>
+      <w:pPr>
+        <w:jc w:val="center"/>
+      </w:pPr>
+      <w:r>
+        <w:t>I</w:t>
+      </w:r>
       <w:r>
         <w:rPr>
           <w:vertAlign w:val="subscript"/>
         </w:rPr>
-        <w:t>(max)</w:t>
-      </w:r>
-      <w:r>
-        <w:t xml:space="preserve"> = 48</w:t>
-      </w:r>
-      <w:proofErr w:type="gramStart"/>
-      <w:r>
-        <w:t>/(</w:t>
-      </w:r>
-      <w:proofErr w:type="gramEnd"/>
-      <w:r>
-        <w:t>1-0.28) = 66.7V</w:t>
-      </w:r>
-    </w:p>
-    <w:p>
-      <w:pPr>
-        <w:jc w:val="center"/>
-      </w:pPr>
-      <w:proofErr w:type="spellStart"/>
-      <w:r>
-        <w:t>I</w:t>
+        <w:t>sw(max)</w:t>
+      </w:r>
+      <w:r>
+        <w:t xml:space="preserve"> = </w:t>
+      </w:r>
+      <w:r>
+        <w:t>3/</w:t>
+      </w:r>
+      <w:r>
+        <w:t xml:space="preserve">0.8856+ </w:t>
+      </w:r>
+      <w:r>
+        <w:t>5.6</w:t>
+      </w:r>
+      <w:r>
+        <w:t xml:space="preserve"> </w:t>
+      </w:r>
+      <w:r>
+        <w:rPr>
+          <w:rFonts w:cstheme="minorHAnsi"/>
+        </w:rPr>
+        <w:t xml:space="preserve">≈ </w:t>
+      </w:r>
+      <w:r>
+        <w:t>12.07</w:t>
+      </w:r>
+      <w:r>
+        <w:t>A</w:t>
+      </w:r>
+      <w:r>
+        <w:t xml:space="preserve"> (where L</w:t>
       </w:r>
       <w:r>
         <w:rPr>
           <w:vertAlign w:val="subscript"/>
         </w:rPr>
-        <w:t>sw</w:t>
-      </w:r>
-      <w:proofErr w:type="spellEnd"/>
-      <w:r>
-        <w:rPr>
-          <w:vertAlign w:val="subscript"/>
-        </w:rPr>
-        <w:t>(max)</w:t>
-      </w:r>
-      <w:r>
-        <w:t xml:space="preserve"> = </w:t>
-      </w:r>
-      <w:r>
-        <w:t>3/</w:t>
-      </w:r>
-      <w:r>
-        <w:t xml:space="preserve">0.8856+ </w:t>
-      </w:r>
-      <w:r>
-        <w:t>5.6</w:t>
-      </w:r>
-      <w:r>
-        <w:t xml:space="preserve"> </w:t>
+        <w:t>m</w:t>
+      </w:r>
+      <w:r>
+        <w:t xml:space="preserve"> is </w:t>
+      </w:r>
+      <w:r>
+        <w:t xml:space="preserve">55 </w:t>
       </w:r>
       <w:r>
         <w:rPr>
           <w:rFonts w:cstheme="minorHAnsi"/>
         </w:rPr>
-        <w:t xml:space="preserve">≈ </w:t>
-      </w:r>
-      <w:r>
-        <w:t>9</w:t>
-      </w:r>
-      <w:r>
-        <w:t>A</w:t>
-      </w:r>
-      <w:r>
-        <w:t xml:space="preserve"> (where </w:t>
-      </w:r>
-      <w:proofErr w:type="spellStart"/>
-      <w:r>
-        <w:t>L</w:t>
-      </w:r>
-      <w:r>
-        <w:rPr>
-          <w:vertAlign w:val="subscript"/>
-        </w:rPr>
-        <w:t>m</w:t>
-      </w:r>
-      <w:proofErr w:type="spellEnd"/>
-      <w:r>
-        <w:t xml:space="preserve"> is 4.32</w:t>
-      </w:r>
-      <w:r>
-        <w:rPr>
-          <w:rFonts w:cstheme="minorHAnsi"/>
-        </w:rPr>
         <w:t>µ</w:t>
       </w:r>
       <w:r>
@@ -12681,11 +12481,11 @@
       <w:pPr>
         <w:pStyle w:val="Balk2"/>
       </w:pPr>
-      <w:bookmarkStart w:id="14" w:name="_Toc103540696"/>
+      <w:bookmarkStart w:id="13" w:name="_Toc103540696"/>
       <w:r>
         <w:t>Feedback and Reference Resistances</w:t>
       </w:r>
-      <w:bookmarkEnd w:id="14"/>
+      <w:bookmarkEnd w:id="13"/>
     </w:p>
     <w:p>
       <w:pPr>
@@ -12826,7 +12626,13 @@
         <w:t xml:space="preserve">the </w:t>
       </w:r>
       <w:r>
-        <w:t>forward voltage drop of the diode is 1.2V,</w:t>
+        <w:t xml:space="preserve">forward voltage drop of the diode is </w:t>
+      </w:r>
+      <w:r>
+        <w:t>0.64</w:t>
+      </w:r>
+      <w:r>
+        <w:t>V,</w:t>
       </w:r>
     </w:p>
     <w:p>
@@ -13008,7 +12814,7 @@
         <w:rPr>
           <w:rFonts w:eastAsiaTheme="minorEastAsia"/>
         </w:rPr>
-        <w:t>6</w:t>
+        <w:t>03</w:t>
       </w:r>
     </w:p>
     <w:p>
@@ -13078,7 +12884,19 @@
         <w:rPr>
           <w:rFonts w:cstheme="minorHAnsi"/>
         </w:rPr>
-        <w:t xml:space="preserve"> becomes around 100kΩ. </w:t>
+        <w:t xml:space="preserve"> becomes around </w:t>
+      </w:r>
+      <w:r>
+        <w:rPr>
+          <w:rFonts w:cstheme="minorHAnsi"/>
+        </w:rPr>
+        <w:t>97</w:t>
+      </w:r>
+      <w:r>
+        <w:rPr>
+          <w:rFonts w:cstheme="minorHAnsi"/>
+        </w:rPr>
+        <w:t xml:space="preserve">kΩ. </w:t>
       </w:r>
     </w:p>
     <w:p/>
@@ -13087,11 +12905,11 @@
       <w:pPr>
         <w:pStyle w:val="Balk1"/>
       </w:pPr>
-      <w:bookmarkStart w:id="15" w:name="_Toc103540697"/>
+      <w:bookmarkStart w:id="14" w:name="_Toc103540697"/>
       <w:r>
         <w:t>SIMULATION RESULTS AND COMPONENT SELECTION</w:t>
       </w:r>
-      <w:bookmarkEnd w:id="15"/>
+      <w:bookmarkEnd w:id="14"/>
     </w:p>
     <w:p/>
     <w:p/>
@@ -13104,11 +12922,10 @@
         <w:rPr>
           <w:noProof/>
         </w:rPr>
-        <w:lastRenderedPageBreak/>
         <w:drawing>
-          <wp:inline distT="0" distB="0" distL="0" distR="0" wp14:anchorId="56CBEC82" wp14:editId="47F2CA48">
-            <wp:extent cx="5760720" cy="2842260"/>
-            <wp:effectExtent l="0" t="0" r="0" b="0"/>
+          <wp:inline distT="0" distB="0" distL="0" distR="0" wp14:anchorId="56CBEC82" wp14:editId="356F4F53">
+            <wp:extent cx="5577840" cy="2752030"/>
+            <wp:effectExtent l="0" t="0" r="3810" b="0"/>
             <wp:docPr id="23" name="Resim 23"/>
             <wp:cNvGraphicFramePr>
               <a:graphicFrameLocks xmlns:a="http://schemas.openxmlformats.org/drawingml/2006/main" noChangeAspect="1"/>
@@ -13128,7 +12945,7 @@
                   <pic:spPr bwMode="auto">
                     <a:xfrm>
                       <a:off x="0" y="0"/>
-                      <a:ext cx="5760720" cy="2842260"/>
+                      <a:ext cx="5580409" cy="2753297"/>
                     </a:xfrm>
                     <a:prstGeom prst="rect">
                       <a:avLst/>
@@ -13176,49 +12993,37 @@
         <w:rPr>
           <w:rFonts w:cstheme="minorHAnsi"/>
         </w:rPr>
-        <w:t>Due to the above calculations</w:t>
+        <w:t xml:space="preserve">Due to the above calculations in the previous section, </w:t>
       </w:r>
       <w:r>
         <w:rPr>
           <w:rFonts w:cstheme="minorHAnsi"/>
         </w:rPr>
-        <w:t xml:space="preserve"> in the previous section</w:t>
+        <w:t xml:space="preserve">the </w:t>
       </w:r>
       <w:r>
         <w:rPr>
           <w:rFonts w:cstheme="minorHAnsi"/>
         </w:rPr>
-        <w:t xml:space="preserve">, </w:t>
+        <w:t>simulation circuit has been set</w:t>
       </w:r>
       <w:r>
         <w:rPr>
           <w:rFonts w:cstheme="minorHAnsi"/>
         </w:rPr>
-        <w:t xml:space="preserve">the </w:t>
+        <w:t>,</w:t>
       </w:r>
       <w:r>
         <w:rPr>
           <w:rFonts w:cstheme="minorHAnsi"/>
         </w:rPr>
-        <w:t>simulation circuit has been set</w:t>
+        <w:t xml:space="preserve"> as seen in Figure 2</w:t>
       </w:r>
       <w:r>
         <w:rPr>
           <w:rFonts w:cstheme="minorHAnsi"/>
         </w:rPr>
-        <w:t>,</w:t>
-      </w:r>
-      <w:r>
-        <w:rPr>
-          <w:rFonts w:cstheme="minorHAnsi"/>
-        </w:rPr>
-        <w:t xml:space="preserve"> as seen in Figure </w:t>
-      </w:r>
-      <w:r>
-        <w:rPr>
-          <w:rFonts w:cstheme="minorHAnsi"/>
-        </w:rPr>
-        <w:t>21</w:t>
+        <w:t>2</w:t>
       </w:r>
       <w:r>
         <w:rPr>
@@ -13303,7 +13108,6 @@
         <w:rPr>
           <w:noProof/>
         </w:rPr>
-        <w:lastRenderedPageBreak/>
         <w:drawing>
           <wp:inline distT="0" distB="0" distL="0" distR="0" wp14:anchorId="4002CA14" wp14:editId="460F31F7">
             <wp:extent cx="2606040" cy="1880387"/>
@@ -13413,6 +13217,7 @@
         <w:rPr>
           <w:noProof/>
         </w:rPr>
+        <w:lastRenderedPageBreak/>
         <w:drawing>
           <wp:inline distT="0" distB="0" distL="0" distR="0" wp14:anchorId="504D8AC6" wp14:editId="4F42247E">
             <wp:extent cx="6227661" cy="2964180"/>
@@ -13478,7 +13283,13 @@
         <w:ind w:firstLine="708"/>
       </w:pPr>
       <w:r>
-        <w:t>As seen in Figures 22 and 23, the diode selected must be able to handle at least 12 amperes</w:t>
+        <w:t>As seen in Figures 2</w:t>
+      </w:r>
+      <w:r>
+        <w:t>4</w:t>
+      </w:r>
+      <w:r>
+        <w:t xml:space="preserve"> and 23, the diode selected must be able to handle at least 12 amperes</w:t>
       </w:r>
       <w:r>
         <w:t>,</w:t>
@@ -13487,7 +13298,13 @@
         <w:t xml:space="preserve"> and the switch must handle 10 amperes. </w:t>
       </w:r>
       <w:r>
-        <w:t>Also, Figure 24 shows that the switch must endure 60 volts</w:t>
+        <w:t>Also, Figure 2</w:t>
+      </w:r>
+      <w:r>
+        <w:t>5</w:t>
+      </w:r>
+      <w:r>
+        <w:t xml:space="preserve"> shows that the switch must endure 60 volts</w:t>
       </w:r>
       <w:r>
         <w:t>,</w:t>
@@ -13531,7 +13348,6 @@
         <w:rPr>
           <w:noProof/>
         </w:rPr>
-        <w:lastRenderedPageBreak/>
         <w:drawing>
           <wp:inline distT="0" distB="0" distL="0" distR="0" wp14:anchorId="1A526DEB" wp14:editId="636A1297">
             <wp:extent cx="5760720" cy="2761615"/>
@@ -13602,7 +13418,13 @@
         <w:ind w:firstLine="708"/>
       </w:pPr>
       <w:r>
-        <w:t xml:space="preserve">As obtained in Figure 25, </w:t>
+        <w:t>As obtained in Figure 2</w:t>
+      </w:r>
+      <w:r>
+        <w:t>6</w:t>
+      </w:r>
+      <w:r>
+        <w:t xml:space="preserve">, </w:t>
       </w:r>
       <w:r>
         <w:t xml:space="preserve">the </w:t>
@@ -13620,7 +13442,11 @@
         <w:t>Also,</w:t>
       </w:r>
       <w:r>
-        <w:t xml:space="preserve"> the current seen by this capacitor reaches almost 11 amperes. </w:t>
+        <w:t xml:space="preserve"> the current seen by this capacitor reaches almost 11 </w:t>
+      </w:r>
+      <w:r>
+        <w:lastRenderedPageBreak/>
+        <w:t xml:space="preserve">amperes. </w:t>
       </w:r>
       <w:r>
         <w:t xml:space="preserve">After checking the </w:t>
@@ -13743,7 +13569,13 @@
         <w:ind w:firstLine="708"/>
       </w:pPr>
       <w:r>
-        <w:t xml:space="preserve">As seen in Fig.26, </w:t>
+        <w:t>As seen in Fig.2</w:t>
+      </w:r>
+      <w:r>
+        <w:t>7</w:t>
+      </w:r>
+      <w:r>
+        <w:t xml:space="preserve">, </w:t>
       </w:r>
       <w:r>
         <w:t xml:space="preserve">the </w:t>
@@ -13762,7 +13594,6 @@
         <w:rPr>
           <w:noProof/>
         </w:rPr>
-        <w:lastRenderedPageBreak/>
         <w:drawing>
           <wp:inline distT="0" distB="0" distL="0" distR="0" wp14:anchorId="4378CD88" wp14:editId="64DC709D">
             <wp:extent cx="2024592" cy="1092540"/>
@@ -13852,11 +13683,7 @@
         <w:t>28</w:t>
       </w:r>
       <w:r>
-        <w:t xml:space="preserve"> </w:t>
-      </w:r>
-      <w:proofErr w:type="spellStart"/>
-      <w:r>
-        <w:t>V</w:t>
+        <w:t xml:space="preserve"> V</w:t>
       </w:r>
       <w:r>
         <w:rPr>
@@ -13864,7 +13691,6 @@
         </w:rPr>
         <w:t>out</w:t>
       </w:r>
-      <w:proofErr w:type="spellEnd"/>
       <w:r>
         <w:t xml:space="preserve"> deviation when </w:t>
       </w:r>
@@ -13973,11 +13799,7 @@
         <w:t>29</w:t>
       </w:r>
       <w:r>
-        <w:t xml:space="preserve"> </w:t>
-      </w:r>
-      <w:proofErr w:type="spellStart"/>
-      <w:r>
-        <w:t>V</w:t>
+        <w:t xml:space="preserve"> V</w:t>
       </w:r>
       <w:r>
         <w:rPr>
@@ -13985,7 +13807,6 @@
         </w:rPr>
         <w:t>out</w:t>
       </w:r>
-      <w:proofErr w:type="spellEnd"/>
       <w:r>
         <w:t xml:space="preserve"> deviation when I</w:t>
       </w:r>
@@ -14010,7 +13831,16 @@
         <w:t xml:space="preserve">046) * </w:t>
       </w:r>
       <w:r>
-        <w:t xml:space="preserve">100/15.19 = 0.947 % and load regulation can be seen in Figure 28 as </w:t>
+        <w:t xml:space="preserve">100/15.19 = </w:t>
+      </w:r>
+      <w:r>
+        <w:rPr>
+          <w:u w:val="single"/>
+        </w:rPr>
+        <w:t>0.947 %</w:t>
+      </w:r>
+      <w:r>
+        <w:t xml:space="preserve"> and load regulation can be seen in Figure 28 as </w:t>
       </w:r>
       <w:r>
         <w:t>(15.111-15.</w:t>
@@ -14019,7 +13849,13 @@
         <w:t xml:space="preserve">046) * </w:t>
       </w:r>
       <w:r>
-        <w:t>100/15.111 = 0.43%.</w:t>
+        <w:t xml:space="preserve">100/15.111 = </w:t>
+      </w:r>
+      <w:r>
+        <w:rPr>
+          <w:u w:val="single"/>
+        </w:rPr>
+        <w:t>0.43%</w:t>
       </w:r>
     </w:p>
     <w:p>
@@ -14035,6 +13871,7 @@
         <w:rPr>
           <w:noProof/>
         </w:rPr>
+        <w:lastRenderedPageBreak/>
         <w:drawing>
           <wp:inline distT="0" distB="0" distL="0" distR="0" wp14:anchorId="18FFAAFD" wp14:editId="2E3A7F60">
             <wp:extent cx="6430995" cy="3318387"/>
@@ -14091,632 +13928,784 @@
         <w:t>30</w:t>
       </w:r>
       <w:r>
+        <w:t xml:space="preserve"> I</w:t>
+      </w:r>
+      <w:r>
+        <w:rPr>
+          <w:vertAlign w:val="subscript"/>
+        </w:rPr>
+        <w:t>Diode</w:t>
+      </w:r>
+      <w:r>
+        <w:t>, I</w:t>
+      </w:r>
+      <w:r>
+        <w:rPr>
+          <w:vertAlign w:val="subscript"/>
+        </w:rPr>
+        <w:t>DS</w:t>
+      </w:r>
+      <w:r>
+        <w:t xml:space="preserve"> and I</w:t>
+      </w:r>
+      <w:r>
+        <w:rPr>
+          <w:vertAlign w:val="subscript"/>
+        </w:rPr>
+        <w:t>C</w:t>
+      </w:r>
+      <w:r>
+        <w:t xml:space="preserve"> at Steady State</w:t>
+      </w:r>
+    </w:p>
+    <w:p>
+      <w:pPr>
+        <w:keepNext/>
+      </w:pPr>
+      <w:r>
+        <w:rPr>
+          <w:noProof/>
+        </w:rPr>
+        <w:drawing>
+          <wp:inline distT="0" distB="0" distL="0" distR="0" wp14:anchorId="305D9212" wp14:editId="7A8968CD">
+            <wp:extent cx="6188710" cy="2933065"/>
+            <wp:effectExtent l="0" t="0" r="2540" b="635"/>
+            <wp:docPr id="20" name="Resim 20"/>
+            <wp:cNvGraphicFramePr>
+              <a:graphicFrameLocks xmlns:a="http://schemas.openxmlformats.org/drawingml/2006/main" noChangeAspect="1"/>
+            </wp:cNvGraphicFramePr>
+            <a:graphic xmlns:a="http://schemas.openxmlformats.org/drawingml/2006/main">
+              <a:graphicData uri="http://schemas.openxmlformats.org/drawingml/2006/picture">
+                <pic:pic xmlns:pic="http://schemas.openxmlformats.org/drawingml/2006/picture">
+                  <pic:nvPicPr>
+                    <pic:cNvPr id="1" name=""/>
+                    <pic:cNvPicPr/>
+                  </pic:nvPicPr>
+                  <pic:blipFill>
+                    <a:blip r:embed="rId45"/>
+                    <a:stretch>
+                      <a:fillRect/>
+                    </a:stretch>
+                  </pic:blipFill>
+                  <pic:spPr>
+                    <a:xfrm>
+                      <a:off x="0" y="0"/>
+                      <a:ext cx="6188710" cy="2933065"/>
+                    </a:xfrm>
+                    <a:prstGeom prst="rect">
+                      <a:avLst/>
+                    </a:prstGeom>
+                  </pic:spPr>
+                </pic:pic>
+              </a:graphicData>
+            </a:graphic>
+          </wp:inline>
+        </w:drawing>
+      </w:r>
+    </w:p>
+    <w:p>
+      <w:pPr>
+        <w:pStyle w:val="ResimYazs"/>
+        <w:jc w:val="center"/>
+      </w:pPr>
+      <w:r>
+        <w:t xml:space="preserve">Figure 31 </w:t>
+      </w:r>
+      <w:r>
+        <w:t>I</w:t>
+      </w:r>
+      <w:r>
+        <w:rPr>
+          <w:vertAlign w:val="subscript"/>
+        </w:rPr>
+        <w:t>Diode</w:t>
+      </w:r>
+      <w:r>
+        <w:t>, I</w:t>
+      </w:r>
+      <w:r>
+        <w:rPr>
+          <w:vertAlign w:val="subscript"/>
+        </w:rPr>
+        <w:t>DS</w:t>
+      </w:r>
+      <w:r>
+        <w:t xml:space="preserve"> and </w:t>
+      </w:r>
+      <w:r>
+        <w:t>I</w:t>
+      </w:r>
+      <w:r>
+        <w:rPr>
+          <w:vertAlign w:val="subscript"/>
+        </w:rPr>
+        <w:t>C</w:t>
+      </w:r>
+      <w:r>
         <w:t xml:space="preserve"> </w:t>
       </w:r>
-      <w:proofErr w:type="spellStart"/>
+      <w:r>
+        <w:t>waveforms</w:t>
+      </w:r>
+    </w:p>
+    <w:p/>
+    <w:p>
+      <w:pPr>
+        <w:keepNext/>
+      </w:pPr>
+      <w:r>
+        <w:rPr>
+          <w:noProof/>
+        </w:rPr>
+        <w:lastRenderedPageBreak/>
+        <w:drawing>
+          <wp:inline distT="0" distB="0" distL="0" distR="0" wp14:anchorId="11303CD0" wp14:editId="464C4EE6">
+            <wp:extent cx="6468304" cy="3055620"/>
+            <wp:effectExtent l="0" t="0" r="8890" b="0"/>
+            <wp:docPr id="36" name="Resim 36"/>
+            <wp:cNvGraphicFramePr>
+              <a:graphicFrameLocks xmlns:a="http://schemas.openxmlformats.org/drawingml/2006/main" noChangeAspect="1"/>
+            </wp:cNvGraphicFramePr>
+            <a:graphic xmlns:a="http://schemas.openxmlformats.org/drawingml/2006/main">
+              <a:graphicData uri="http://schemas.openxmlformats.org/drawingml/2006/picture">
+                <pic:pic xmlns:pic="http://schemas.openxmlformats.org/drawingml/2006/picture">
+                  <pic:nvPicPr>
+                    <pic:cNvPr id="1" name=""/>
+                    <pic:cNvPicPr/>
+                  </pic:nvPicPr>
+                  <pic:blipFill>
+                    <a:blip r:embed="rId46"/>
+                    <a:stretch>
+                      <a:fillRect/>
+                    </a:stretch>
+                  </pic:blipFill>
+                  <pic:spPr>
+                    <a:xfrm>
+                      <a:off x="0" y="0"/>
+                      <a:ext cx="6469584" cy="3056225"/>
+                    </a:xfrm>
+                    <a:prstGeom prst="rect">
+                      <a:avLst/>
+                    </a:prstGeom>
+                  </pic:spPr>
+                </pic:pic>
+              </a:graphicData>
+            </a:graphic>
+          </wp:inline>
+        </w:drawing>
+      </w:r>
+    </w:p>
+    <w:p>
+      <w:pPr>
+        <w:pStyle w:val="ResimYazs"/>
+        <w:jc w:val="center"/>
+      </w:pPr>
+      <w:r>
+        <w:t>Figure 32 V</w:t>
+      </w:r>
+      <w:r>
+        <w:rPr>
+          <w:vertAlign w:val="subscript"/>
+        </w:rPr>
+        <w:t>in</w:t>
+      </w:r>
+      <w:r>
+        <w:t>, V</w:t>
+      </w:r>
+      <w:r>
+        <w:rPr>
+          <w:vertAlign w:val="subscript"/>
+        </w:rPr>
+        <w:t>out</w:t>
+      </w:r>
+      <w:r>
+        <w:t>, V</w:t>
+      </w:r>
+      <w:r>
+        <w:rPr>
+          <w:vertAlign w:val="subscript"/>
+        </w:rPr>
+        <w:t>L1</w:t>
+      </w:r>
+      <w:r>
+        <w:t xml:space="preserve"> and V</w:t>
+      </w:r>
+      <w:r>
+        <w:rPr>
+          <w:vertAlign w:val="subscript"/>
+        </w:rPr>
+        <w:t>L2</w:t>
+      </w:r>
+      <w:r>
+        <w:t xml:space="preserve"> voltage waveforms</w:t>
+      </w:r>
+    </w:p>
+    <w:p/>
+    <w:p>
+      <w:pPr>
+        <w:pStyle w:val="Balk1"/>
+      </w:pPr>
+      <w:bookmarkStart w:id="15" w:name="_Toc103540698"/>
+      <w:r>
+        <w:t>THERMAL CALCULATIONS</w:t>
+      </w:r>
+      <w:bookmarkEnd w:id="15"/>
+    </w:p>
+    <w:p/>
+    <w:p>
+      <w:pPr>
+        <w:pStyle w:val="Balk2"/>
+      </w:pPr>
+      <w:bookmarkStart w:id="16" w:name="_Toc103540699"/>
+      <w:r>
+        <w:t>M</w:t>
+      </w:r>
+      <w:r>
+        <w:t>osfet</w:t>
+      </w:r>
+      <w:bookmarkEnd w:id="16"/>
+      <w:r>
+        <w:t xml:space="preserve"> </w:t>
+      </w:r>
+    </w:p>
+    <w:p>
+      <w:r>
+        <w:t>P</w:t>
+      </w:r>
+      <w:r>
+        <w:rPr>
+          <w:vertAlign w:val="subscript"/>
+        </w:rPr>
+        <w:t>cond</w:t>
+      </w:r>
+      <w:r>
+        <w:t xml:space="preserve"> = R</w:t>
+      </w:r>
+      <w:r>
+        <w:rPr>
+          <w:vertAlign w:val="subscript"/>
+        </w:rPr>
+        <w:t>ds</w:t>
+      </w:r>
+      <w:r>
+        <w:t>*</w:t>
+      </w:r>
       <w:r>
         <w:t>I</w:t>
       </w:r>
       <w:r>
         <w:rPr>
+          <w:vertAlign w:val="superscript"/>
+        </w:rPr>
+        <w:t>2</w:t>
+      </w:r>
+      <w:r>
+        <w:rPr>
           <w:vertAlign w:val="subscript"/>
         </w:rPr>
-        <w:t>Diode</w:t>
-      </w:r>
-      <w:proofErr w:type="spellEnd"/>
-      <w:r>
-        <w:t>, I</w:t>
+        <w:t>ds</w:t>
       </w:r>
       <w:r>
         <w:rPr>
           <w:vertAlign w:val="subscript"/>
         </w:rPr>
-        <w:t>DS</w:t>
-      </w:r>
-      <w:r>
-        <w:t xml:space="preserve"> and I</w:t>
+        <w:t>(rms)</w:t>
+      </w:r>
+      <w:r>
+        <w:t xml:space="preserve"> = 0.04*2.15</w:t>
+      </w:r>
+      <w:r>
+        <w:rPr>
+          <w:vertAlign w:val="superscript"/>
+        </w:rPr>
+        <w:t>2</w:t>
+      </w:r>
+      <w:r>
+        <w:t xml:space="preserve"> = 0.185W</w:t>
+      </w:r>
+    </w:p>
+    <w:p>
+      <w:r>
+        <w:t>P</w:t>
       </w:r>
       <w:r>
         <w:rPr>
           <w:vertAlign w:val="subscript"/>
         </w:rPr>
-        <w:t>C</w:t>
-      </w:r>
-      <w:r>
-        <w:t xml:space="preserve"> at Steady State</w:t>
+        <w:t>sw</w:t>
+      </w:r>
+      <w:r>
+        <w:t xml:space="preserve"> = </w:t>
+      </w:r>
+      <w:r>
+        <w:t>V</w:t>
+      </w:r>
+      <w:r>
+        <w:rPr>
+          <w:vertAlign w:val="subscript"/>
+        </w:rPr>
+        <w:t>in</w:t>
+      </w:r>
+      <w:r>
+        <w:t>*I</w:t>
+      </w:r>
+      <w:r>
+        <w:rPr>
+          <w:vertAlign w:val="subscript"/>
+        </w:rPr>
+        <w:t>o</w:t>
+      </w:r>
+      <w:r>
+        <w:t>*f</w:t>
+      </w:r>
+      <w:r>
+        <w:rPr>
+          <w:vertAlign w:val="subscript"/>
+        </w:rPr>
+        <w:t>sw</w:t>
+      </w:r>
+      <w:r>
+        <w:t>*(t</w:t>
+      </w:r>
+      <w:r>
+        <w:rPr>
+          <w:vertAlign w:val="subscript"/>
+        </w:rPr>
+        <w:t>r</w:t>
+      </w:r>
+      <w:r>
+        <w:t>+t</w:t>
+      </w:r>
+      <w:r>
+        <w:rPr>
+          <w:vertAlign w:val="subscript"/>
+        </w:rPr>
+        <w:t>f</w:t>
+      </w:r>
+      <w:r>
+        <w:t>) = 48*3*80kHz*(55+57 ns) = 1.3W</w:t>
+      </w:r>
+    </w:p>
+    <w:p>
+      <w:r>
+        <w:t>T</w:t>
+      </w:r>
+      <w:r>
+        <w:rPr>
+          <w:vertAlign w:val="subscript"/>
+        </w:rPr>
+        <w:t>junc</w:t>
+      </w:r>
+      <w:r>
+        <w:t xml:space="preserve"> = T</w:t>
+      </w:r>
+      <w:r>
+        <w:rPr>
+          <w:vertAlign w:val="subscript"/>
+        </w:rPr>
+        <w:t>a</w:t>
+      </w:r>
+      <w:r>
+        <w:t xml:space="preserve"> + P</w:t>
+      </w:r>
+      <w:r>
+        <w:rPr>
+          <w:vertAlign w:val="subscript"/>
+        </w:rPr>
+        <w:t>loss</w:t>
+      </w:r>
+      <w:r>
+        <w:t xml:space="preserve"> * R</w:t>
+      </w:r>
+      <w:r>
+        <w:rPr>
+          <w:vertAlign w:val="subscript"/>
+        </w:rPr>
+        <w:t>ja</w:t>
+      </w:r>
+      <w:r>
+        <w:t xml:space="preserve"> = </w:t>
+      </w:r>
+      <w:r>
+        <w:t>3</w:t>
+      </w:r>
+      <w:r>
+        <w:t>0+ (1.485*62) = 1</w:t>
+      </w:r>
+      <w:r>
+        <w:t>2</w:t>
+      </w:r>
+      <w:r>
+        <w:t>2.07</w:t>
+      </w:r>
+      <w:r>
+        <w:rPr>
+          <w:vertAlign w:val="superscript"/>
+        </w:rPr>
+        <w:t>o</w:t>
+      </w:r>
+      <w:r>
+        <w:t>C (Ambient temperature i</w:t>
+      </w:r>
+      <w:r>
+        <w:t xml:space="preserve">s taken as </w:t>
+      </w:r>
+      <w:r>
+        <w:t>3</w:t>
+      </w:r>
+      <w:r>
+        <w:t>0</w:t>
+      </w:r>
+      <w:r>
+        <w:rPr>
+          <w:vertAlign w:val="superscript"/>
+        </w:rPr>
+        <w:t>o</w:t>
+      </w:r>
+      <w:r>
+        <w:t>C )</w:t>
+      </w:r>
+    </w:p>
+    <w:p>
+      <w:r>
+        <w:t>R</w:t>
+      </w:r>
+      <w:r>
+        <w:rPr>
+          <w:vertAlign w:val="subscript"/>
+        </w:rPr>
+        <w:t>HA</w:t>
+      </w:r>
+      <w:r>
+        <w:t xml:space="preserve"> = R</w:t>
+      </w:r>
+      <w:r>
+        <w:rPr>
+          <w:vertAlign w:val="subscript"/>
+        </w:rPr>
+        <w:t>JA</w:t>
+      </w:r>
+      <w:r>
+        <w:t xml:space="preserve"> – R</w:t>
+      </w:r>
+      <w:r>
+        <w:rPr>
+          <w:vertAlign w:val="subscript"/>
+        </w:rPr>
+        <w:t>CH</w:t>
+      </w:r>
+      <w:r>
+        <w:t xml:space="preserve"> – R</w:t>
+      </w:r>
+      <w:r>
+        <w:rPr>
+          <w:vertAlign w:val="subscript"/>
+        </w:rPr>
+        <w:t>JC</w:t>
+      </w:r>
+      <w:r>
+        <w:t xml:space="preserve"> = 62 -1.25 </w:t>
+      </w:r>
+    </w:p>
+    <w:p>
+      <w:r>
+        <w:t>So,</w:t>
+      </w:r>
+      <w:r>
+        <w:t xml:space="preserve"> </w:t>
+      </w:r>
+      <w:r>
+        <w:t xml:space="preserve">the </w:t>
+      </w:r>
+      <w:r>
+        <w:t xml:space="preserve">heatsink thermal resistance must be </w:t>
+      </w:r>
+      <w:r>
+        <w:t>less than 60.75</w:t>
+      </w:r>
+      <w:r>
+        <w:rPr>
+          <w:vertAlign w:val="superscript"/>
+        </w:rPr>
+        <w:t>o</w:t>
+      </w:r>
+      <w:r>
+        <w:t>C/W.</w:t>
       </w:r>
     </w:p>
     <w:p/>
+    <w:p>
+      <w:pPr>
+        <w:pStyle w:val="Balk2"/>
+      </w:pPr>
+      <w:bookmarkStart w:id="17" w:name="_Toc103540700"/>
+      <w:r>
+        <w:t>D</w:t>
+      </w:r>
+      <w:r>
+        <w:t>iode</w:t>
+      </w:r>
+      <w:bookmarkEnd w:id="17"/>
+    </w:p>
     <w:p/>
+    <w:p>
+      <w:r>
+        <w:t>P</w:t>
+      </w:r>
+      <w:r>
+        <w:rPr>
+          <w:vertAlign w:val="subscript"/>
+        </w:rPr>
+        <w:t>cond</w:t>
+      </w:r>
+      <w:r>
+        <w:t xml:space="preserve"> = V</w:t>
+      </w:r>
+      <w:r>
+        <w:rPr>
+          <w:vertAlign w:val="subscript"/>
+        </w:rPr>
+        <w:t>f</w:t>
+      </w:r>
+      <w:r>
+        <w:t>*I</w:t>
+      </w:r>
+      <w:r>
+        <w:rPr>
+          <w:vertAlign w:val="subscript"/>
+        </w:rPr>
+        <w:t>f(avg)</w:t>
+      </w:r>
+      <w:r>
+        <w:t xml:space="preserve"> = 0.64*</w:t>
+      </w:r>
+      <w:r>
+        <w:t>3.</w:t>
+      </w:r>
+      <w:r>
+        <w:t>18</w:t>
+      </w:r>
+      <w:r>
+        <w:t xml:space="preserve"> = </w:t>
+      </w:r>
+      <w:r>
+        <w:t>2.04</w:t>
+      </w:r>
+      <w:r>
+        <w:t>W</w:t>
+      </w:r>
+    </w:p>
+    <w:p>
+      <w:r>
+        <w:t>P</w:t>
+      </w:r>
+      <w:r>
+        <w:rPr>
+          <w:vertAlign w:val="subscript"/>
+        </w:rPr>
+        <w:t>sw</w:t>
+      </w:r>
+      <w:r>
+        <w:t xml:space="preserve"> = Q</w:t>
+      </w:r>
+      <w:r>
+        <w:rPr>
+          <w:vertAlign w:val="subscript"/>
+        </w:rPr>
+        <w:t>R</w:t>
+      </w:r>
+      <w:r>
+        <w:t xml:space="preserve"> * V</w:t>
+      </w:r>
+      <w:r>
+        <w:rPr>
+          <w:vertAlign w:val="subscript"/>
+        </w:rPr>
+        <w:t>RR</w:t>
+      </w:r>
+      <w:r>
+        <w:t>*f</w:t>
+      </w:r>
+      <w:r>
+        <w:rPr>
+          <w:vertAlign w:val="subscript"/>
+        </w:rPr>
+        <w:t>s</w:t>
+      </w:r>
+      <w:r>
+        <w:t xml:space="preserve"> where Q</w:t>
+      </w:r>
+      <w:r>
+        <w:rPr>
+          <w:vertAlign w:val="subscript"/>
+        </w:rPr>
+        <w:t>R</w:t>
+      </w:r>
+      <w:r>
+        <w:t xml:space="preserve"> can be approximated as 0.5*I</w:t>
+      </w:r>
+      <w:r>
+        <w:rPr>
+          <w:vertAlign w:val="subscript"/>
+        </w:rPr>
+        <w:t>RM</w:t>
+      </w:r>
+      <w:r>
+        <w:t>*t</w:t>
+      </w:r>
+      <w:r>
+        <w:rPr>
+          <w:vertAlign w:val="subscript"/>
+        </w:rPr>
+        <w:t>RR</w:t>
+      </w:r>
+      <w:r>
+        <w:t xml:space="preserve"> but since our diode is a Schottky diode, reverse recovery time is very small, thus switching losses can be ignored for now. </w:t>
+      </w:r>
+    </w:p>
+    <w:p>
+      <w:r>
+        <w:t>Assuming 100</w:t>
+      </w:r>
+      <w:r>
+        <w:rPr>
+          <w:vertAlign w:val="superscript"/>
+        </w:rPr>
+        <w:t>o</w:t>
+      </w:r>
+      <w:r>
+        <w:t>C junction temperature and 30</w:t>
+      </w:r>
+      <w:r>
+        <w:rPr>
+          <w:vertAlign w:val="superscript"/>
+        </w:rPr>
+        <w:t>o</w:t>
+      </w:r>
+      <w:r>
+        <w:t xml:space="preserve">C ambient, </w:t>
+      </w:r>
+    </w:p>
+    <w:p>
+      <w:r>
+        <w:t>R</w:t>
+      </w:r>
+      <w:r>
+        <w:rPr>
+          <w:vertAlign w:val="subscript"/>
+        </w:rPr>
+        <w:t>HA</w:t>
+      </w:r>
+      <w:r>
+        <w:t xml:space="preserve"> = (T</w:t>
+      </w:r>
+      <w:r>
+        <w:rPr>
+          <w:vertAlign w:val="subscript"/>
+        </w:rPr>
+        <w:t>j</w:t>
+      </w:r>
+      <w:r>
+        <w:t>-T</w:t>
+      </w:r>
+      <w:r>
+        <w:rPr>
+          <w:vertAlign w:val="subscript"/>
+        </w:rPr>
+        <w:t>a</w:t>
+      </w:r>
+      <w:r>
+        <w:t>)/P</w:t>
+      </w:r>
+      <w:r>
+        <w:rPr>
+          <w:vertAlign w:val="subscript"/>
+        </w:rPr>
+        <w:t>loss</w:t>
+      </w:r>
+      <w:r>
+        <w:t xml:space="preserve"> – R</w:t>
+      </w:r>
+      <w:r>
+        <w:rPr>
+          <w:vertAlign w:val="subscript"/>
+        </w:rPr>
+        <w:t>CH</w:t>
+      </w:r>
+      <w:r>
+        <w:t xml:space="preserve"> – R</w:t>
+      </w:r>
+      <w:r>
+        <w:rPr>
+          <w:vertAlign w:val="subscript"/>
+        </w:rPr>
+        <w:t>JC</w:t>
+      </w:r>
+    </w:p>
+    <w:p>
+      <w:r>
+        <w:t>R</w:t>
+      </w:r>
+      <w:r>
+        <w:rPr>
+          <w:vertAlign w:val="subscript"/>
+        </w:rPr>
+        <w:t>HA</w:t>
+      </w:r>
+      <w:r>
+        <w:t xml:space="preserve"> = 70/</w:t>
+      </w:r>
+      <w:r>
+        <w:t>2.04</w:t>
+      </w:r>
+      <w:r>
+        <w:t xml:space="preserve"> – 0.5 - 1.4 = </w:t>
+      </w:r>
+      <w:r>
+        <w:t>32.5</w:t>
+      </w:r>
+      <w:r>
+        <w:t xml:space="preserve"> </w:t>
+      </w:r>
+    </w:p>
+    <w:p>
+      <w:r>
+        <w:t>So, the diode’s heatsink thermal resistance must be less than 3</w:t>
+      </w:r>
+      <w:r>
+        <w:t>2.5</w:t>
+      </w:r>
+      <w:r>
+        <w:rPr>
+          <w:vertAlign w:val="superscript"/>
+        </w:rPr>
+        <w:t>o</w:t>
+      </w:r>
+      <w:r>
+        <w:t>C/W</w:t>
+      </w:r>
+    </w:p>
     <w:p/>
+    <w:p>
+      <w:pPr>
+        <w:pStyle w:val="Balk1"/>
+      </w:pPr>
+      <w:bookmarkStart w:id="18" w:name="_Toc103540701"/>
+      <w:r>
+        <w:lastRenderedPageBreak/>
+        <w:t>CONCLUSION</w:t>
+      </w:r>
+      <w:bookmarkEnd w:id="18"/>
+    </w:p>
     <w:p/>
     <w:p>
-      <w:pPr>
-        <w:pStyle w:val="Balk1"/>
-      </w:pPr>
-      <w:bookmarkStart w:id="16" w:name="_Toc103540698"/>
-      <w:r>
-        <w:lastRenderedPageBreak/>
-        <w:t>THERMAL CALCULATIONS</w:t>
-      </w:r>
-      <w:bookmarkEnd w:id="16"/>
-    </w:p>
-    <w:p/>
-    <w:p>
-      <w:pPr>
-        <w:pStyle w:val="Balk2"/>
-      </w:pPr>
-      <w:bookmarkStart w:id="17" w:name="_Toc103540699"/>
-      <w:r>
-        <w:t>M</w:t>
-      </w:r>
-      <w:r>
-        <w:t>osfet</w:t>
-      </w:r>
-      <w:bookmarkEnd w:id="17"/>
-      <w:r>
-        <w:t xml:space="preserve"> </w:t>
-      </w:r>
-    </w:p>
-    <w:p>
-      <w:proofErr w:type="spellStart"/>
-      <w:r>
-        <w:t>P</w:t>
-      </w:r>
-      <w:r>
-        <w:rPr>
-          <w:vertAlign w:val="subscript"/>
-        </w:rPr>
-        <w:t>cond</w:t>
-      </w:r>
-      <w:proofErr w:type="spellEnd"/>
-      <w:r>
-        <w:t xml:space="preserve"> = </w:t>
-      </w:r>
-      <w:proofErr w:type="spellStart"/>
-      <w:r>
-        <w:t>R</w:t>
-      </w:r>
-      <w:r>
-        <w:rPr>
-          <w:vertAlign w:val="subscript"/>
-        </w:rPr>
-        <w:t>ds</w:t>
-      </w:r>
-      <w:proofErr w:type="spellEnd"/>
-      <w:r>
-        <w:t>*</w:t>
-      </w:r>
-      <w:r>
-        <w:t>I</w:t>
-      </w:r>
-      <w:r>
-        <w:rPr>
-          <w:vertAlign w:val="superscript"/>
-        </w:rPr>
-        <w:t>2</w:t>
-      </w:r>
-      <w:r>
-        <w:rPr>
-          <w:vertAlign w:val="subscript"/>
-        </w:rPr>
-        <w:t>ds</w:t>
-      </w:r>
-      <w:r>
-        <w:rPr>
-          <w:vertAlign w:val="subscript"/>
-        </w:rPr>
-        <w:t>(rms)</w:t>
-      </w:r>
-      <w:r>
-        <w:t xml:space="preserve"> = 0.04*2.15</w:t>
-      </w:r>
-      <w:r>
-        <w:rPr>
-          <w:vertAlign w:val="superscript"/>
-        </w:rPr>
-        <w:t>2</w:t>
-      </w:r>
-      <w:r>
-        <w:t xml:space="preserve"> = 0.185W</w:t>
-      </w:r>
-    </w:p>
-    <w:p>
-      <w:proofErr w:type="spellStart"/>
-      <w:r>
-        <w:t>P</w:t>
-      </w:r>
-      <w:r>
-        <w:rPr>
-          <w:vertAlign w:val="subscript"/>
-        </w:rPr>
-        <w:t>sw</w:t>
-      </w:r>
-      <w:proofErr w:type="spellEnd"/>
-      <w:r>
-        <w:t xml:space="preserve"> = </w:t>
-      </w:r>
-      <w:r>
-        <w:t>V</w:t>
-      </w:r>
-      <w:r>
-        <w:rPr>
-          <w:vertAlign w:val="subscript"/>
-        </w:rPr>
-        <w:t>in</w:t>
-      </w:r>
-      <w:r>
-        <w:t>*I</w:t>
-      </w:r>
-      <w:r>
-        <w:rPr>
-          <w:vertAlign w:val="subscript"/>
-        </w:rPr>
-        <w:t>o</w:t>
-      </w:r>
-      <w:r>
-        <w:t>*</w:t>
-      </w:r>
-      <w:proofErr w:type="spellStart"/>
-      <w:r>
-        <w:t>f</w:t>
-      </w:r>
-      <w:r>
-        <w:rPr>
-          <w:vertAlign w:val="subscript"/>
-        </w:rPr>
-        <w:t>sw</w:t>
-      </w:r>
-      <w:proofErr w:type="spellEnd"/>
-      <w:r>
-        <w:t>*(</w:t>
-      </w:r>
-      <w:proofErr w:type="spellStart"/>
-      <w:r>
-        <w:t>t</w:t>
-      </w:r>
-      <w:r>
-        <w:rPr>
-          <w:vertAlign w:val="subscript"/>
-        </w:rPr>
-        <w:t>r</w:t>
-      </w:r>
-      <w:r>
-        <w:t>+t</w:t>
-      </w:r>
-      <w:r>
-        <w:rPr>
-          <w:vertAlign w:val="subscript"/>
-        </w:rPr>
-        <w:t>f</w:t>
-      </w:r>
-      <w:proofErr w:type="spellEnd"/>
-      <w:r>
-        <w:t>) = 48*3*80kHz*(55+57 ns) = 1.3W</w:t>
-      </w:r>
-    </w:p>
-    <w:p>
-      <w:proofErr w:type="spellStart"/>
-      <w:r>
-        <w:t>T</w:t>
-      </w:r>
-      <w:r>
-        <w:rPr>
-          <w:vertAlign w:val="subscript"/>
-        </w:rPr>
-        <w:t>junc</w:t>
-      </w:r>
-      <w:proofErr w:type="spellEnd"/>
-      <w:r>
-        <w:t xml:space="preserve"> = T</w:t>
-      </w:r>
-      <w:r>
-        <w:rPr>
-          <w:vertAlign w:val="subscript"/>
-        </w:rPr>
-        <w:t>a</w:t>
-      </w:r>
-      <w:r>
-        <w:t xml:space="preserve"> + </w:t>
-      </w:r>
-      <w:proofErr w:type="spellStart"/>
-      <w:r>
-        <w:t>P</w:t>
-      </w:r>
-      <w:r>
-        <w:rPr>
-          <w:vertAlign w:val="subscript"/>
-        </w:rPr>
-        <w:t>loss</w:t>
-      </w:r>
-      <w:proofErr w:type="spellEnd"/>
-      <w:r>
-        <w:t xml:space="preserve"> * </w:t>
-      </w:r>
-      <w:proofErr w:type="spellStart"/>
-      <w:r>
-        <w:t>R</w:t>
-      </w:r>
-      <w:r>
-        <w:rPr>
-          <w:vertAlign w:val="subscript"/>
-        </w:rPr>
-        <w:t>ja</w:t>
-      </w:r>
-      <w:proofErr w:type="spellEnd"/>
-      <w:r>
-        <w:t xml:space="preserve"> = </w:t>
-      </w:r>
-      <w:r>
-        <w:t>3</w:t>
-      </w:r>
-      <w:r>
-        <w:t>0+ (1.485*62) = 1</w:t>
-      </w:r>
-      <w:r>
-        <w:t>2</w:t>
-      </w:r>
-      <w:r>
-        <w:t>2.07</w:t>
-      </w:r>
-      <w:r>
-        <w:rPr>
-          <w:vertAlign w:val="superscript"/>
-        </w:rPr>
-        <w:t>o</w:t>
-      </w:r>
-      <w:r>
-        <w:t>C (Ambient temperature i</w:t>
-      </w:r>
-      <w:r>
-        <w:t xml:space="preserve">s taken as </w:t>
-      </w:r>
-      <w:r>
-        <w:t>3</w:t>
-      </w:r>
-      <w:r>
-        <w:t>0</w:t>
-      </w:r>
-      <w:proofErr w:type="gramStart"/>
-      <w:r>
-        <w:rPr>
-          <w:vertAlign w:val="superscript"/>
-        </w:rPr>
-        <w:t>o</w:t>
-      </w:r>
-      <w:r>
-        <w:t>C )</w:t>
-      </w:r>
-      <w:proofErr w:type="gramEnd"/>
-    </w:p>
-    <w:p>
-      <w:r>
-        <w:t>R</w:t>
-      </w:r>
-      <w:r>
-        <w:rPr>
-          <w:vertAlign w:val="subscript"/>
-        </w:rPr>
-        <w:t>HA</w:t>
-      </w:r>
-      <w:r>
-        <w:t xml:space="preserve"> = R</w:t>
-      </w:r>
-      <w:r>
-        <w:rPr>
-          <w:vertAlign w:val="subscript"/>
-        </w:rPr>
-        <w:t>JA</w:t>
-      </w:r>
-      <w:r>
-        <w:t xml:space="preserve"> – R</w:t>
-      </w:r>
-      <w:r>
-        <w:rPr>
-          <w:vertAlign w:val="subscript"/>
-        </w:rPr>
-        <w:t>CH</w:t>
-      </w:r>
-      <w:r>
-        <w:t xml:space="preserve"> – R</w:t>
-      </w:r>
-      <w:r>
-        <w:rPr>
-          <w:vertAlign w:val="subscript"/>
-        </w:rPr>
-        <w:t>JC</w:t>
-      </w:r>
-      <w:r>
-        <w:t xml:space="preserve"> = 62 -1.25 </w:t>
-      </w:r>
-    </w:p>
-    <w:p>
-      <w:r>
-        <w:t>So,</w:t>
-      </w:r>
-      <w:r>
-        <w:t xml:space="preserve"> </w:t>
-      </w:r>
-      <w:r>
-        <w:t xml:space="preserve">the </w:t>
-      </w:r>
-      <w:r>
-        <w:t xml:space="preserve">heatsink thermal resistance must be </w:t>
-      </w:r>
-      <w:r>
-        <w:t>less than 60.75</w:t>
-      </w:r>
-      <w:r>
-        <w:rPr>
-          <w:vertAlign w:val="superscript"/>
-        </w:rPr>
-        <w:t>o</w:t>
-      </w:r>
-      <w:r>
-        <w:t>C/W.</w:t>
-      </w:r>
-    </w:p>
-    <w:p/>
-    <w:p>
-      <w:pPr>
-        <w:pStyle w:val="Balk2"/>
-      </w:pPr>
-      <w:bookmarkStart w:id="18" w:name="_Toc103540700"/>
-      <w:r>
-        <w:t>D</w:t>
-      </w:r>
-      <w:r>
-        <w:t>iode</w:t>
-      </w:r>
-      <w:bookmarkEnd w:id="18"/>
-    </w:p>
-    <w:p/>
-    <w:p>
-      <w:proofErr w:type="spellStart"/>
-      <w:r>
-        <w:t>P</w:t>
-      </w:r>
-      <w:r>
-        <w:rPr>
-          <w:vertAlign w:val="subscript"/>
-        </w:rPr>
-        <w:t>cond</w:t>
-      </w:r>
-      <w:proofErr w:type="spellEnd"/>
-      <w:r>
-        <w:t xml:space="preserve"> = </w:t>
-      </w:r>
-      <w:proofErr w:type="spellStart"/>
-      <w:r>
-        <w:t>V</w:t>
-      </w:r>
-      <w:r>
-        <w:rPr>
-          <w:vertAlign w:val="subscript"/>
-        </w:rPr>
-        <w:t>f</w:t>
-      </w:r>
-      <w:proofErr w:type="spellEnd"/>
-      <w:r>
-        <w:t>*I</w:t>
-      </w:r>
-      <w:r>
-        <w:rPr>
-          <w:vertAlign w:val="subscript"/>
-        </w:rPr>
-        <w:t>f(avg)</w:t>
-      </w:r>
-      <w:r>
-        <w:t xml:space="preserve"> = 0.64*15 = 9.6W</w:t>
-      </w:r>
-    </w:p>
-    <w:p>
-      <w:proofErr w:type="spellStart"/>
-      <w:r>
-        <w:t>P</w:t>
-      </w:r>
-      <w:r>
-        <w:rPr>
-          <w:vertAlign w:val="subscript"/>
-        </w:rPr>
-        <w:t>sw</w:t>
-      </w:r>
-      <w:proofErr w:type="spellEnd"/>
-      <w:r>
-        <w:t xml:space="preserve"> = Q</w:t>
-      </w:r>
-      <w:r>
-        <w:rPr>
-          <w:vertAlign w:val="subscript"/>
-        </w:rPr>
-        <w:t>R</w:t>
-      </w:r>
-      <w:r>
-        <w:t xml:space="preserve"> * V</w:t>
-      </w:r>
-      <w:r>
-        <w:rPr>
-          <w:vertAlign w:val="subscript"/>
-        </w:rPr>
-        <w:t>RR</w:t>
-      </w:r>
-      <w:r>
-        <w:t>*f</w:t>
-      </w:r>
-      <w:r>
-        <w:rPr>
-          <w:vertAlign w:val="subscript"/>
-        </w:rPr>
-        <w:t>s</w:t>
-      </w:r>
-      <w:r>
-        <w:t xml:space="preserve"> where Q</w:t>
-      </w:r>
-      <w:r>
-        <w:rPr>
-          <w:vertAlign w:val="subscript"/>
-        </w:rPr>
-        <w:t>R</w:t>
-      </w:r>
-      <w:r>
-        <w:t xml:space="preserve"> can be approximated as 0.5*I</w:t>
-      </w:r>
-      <w:r>
-        <w:rPr>
-          <w:vertAlign w:val="subscript"/>
-        </w:rPr>
-        <w:t>RM</w:t>
-      </w:r>
-      <w:r>
-        <w:t>*</w:t>
-      </w:r>
-      <w:proofErr w:type="spellStart"/>
-      <w:r>
-        <w:t>t</w:t>
-      </w:r>
-      <w:r>
-        <w:rPr>
-          <w:vertAlign w:val="subscript"/>
-        </w:rPr>
-        <w:t>RR</w:t>
-      </w:r>
-      <w:proofErr w:type="spellEnd"/>
-      <w:r>
-        <w:t xml:space="preserve"> but since our diode is a Schottky diode, reverse recovery time is very small, thus switching losses can be ignored for now. </w:t>
-      </w:r>
-    </w:p>
-    <w:p>
-      <w:r>
-        <w:t>Assuming 100</w:t>
-      </w:r>
-      <w:r>
-        <w:rPr>
-          <w:vertAlign w:val="superscript"/>
-        </w:rPr>
-        <w:t>o</w:t>
-      </w:r>
-      <w:r>
-        <w:t>C junction temperature and 30</w:t>
-      </w:r>
-      <w:r>
-        <w:rPr>
-          <w:vertAlign w:val="superscript"/>
-        </w:rPr>
-        <w:t>o</w:t>
-      </w:r>
-      <w:r>
-        <w:t xml:space="preserve">C ambient, </w:t>
-      </w:r>
-    </w:p>
-    <w:p>
-      <w:r>
-        <w:t>R</w:t>
-      </w:r>
-      <w:r>
-        <w:rPr>
-          <w:vertAlign w:val="subscript"/>
-        </w:rPr>
-        <w:t>HA</w:t>
-      </w:r>
-      <w:r>
-        <w:t xml:space="preserve"> = </w:t>
-      </w:r>
-      <w:r>
-        <w:t>(</w:t>
-      </w:r>
-      <w:proofErr w:type="spellStart"/>
-      <w:r>
-        <w:t>T</w:t>
-      </w:r>
-      <w:r>
-        <w:rPr>
-          <w:vertAlign w:val="subscript"/>
-        </w:rPr>
-        <w:t>j</w:t>
-      </w:r>
-      <w:proofErr w:type="spellEnd"/>
-      <w:r>
-        <w:t>-T</w:t>
-      </w:r>
-      <w:r>
-        <w:rPr>
-          <w:vertAlign w:val="subscript"/>
-        </w:rPr>
-        <w:t>a</w:t>
-      </w:r>
-      <w:r>
-        <w:t>)/</w:t>
-      </w:r>
-      <w:proofErr w:type="spellStart"/>
-      <w:r>
-        <w:t>P</w:t>
-      </w:r>
-      <w:r>
-        <w:rPr>
-          <w:vertAlign w:val="subscript"/>
-        </w:rPr>
-        <w:t>loss</w:t>
-      </w:r>
-      <w:proofErr w:type="spellEnd"/>
-      <w:r>
-        <w:t xml:space="preserve"> – R</w:t>
-      </w:r>
-      <w:r>
-        <w:rPr>
-          <w:vertAlign w:val="subscript"/>
-        </w:rPr>
-        <w:t>CH</w:t>
-      </w:r>
-      <w:r>
-        <w:t xml:space="preserve"> – R</w:t>
-      </w:r>
-      <w:r>
-        <w:rPr>
-          <w:vertAlign w:val="subscript"/>
-        </w:rPr>
-        <w:t>JC</w:t>
-      </w:r>
-    </w:p>
-    <w:p>
-      <w:r>
-        <w:t>R</w:t>
-      </w:r>
-      <w:r>
-        <w:rPr>
-          <w:vertAlign w:val="subscript"/>
-        </w:rPr>
-        <w:t>HA</w:t>
-      </w:r>
-      <w:r>
-        <w:t xml:space="preserve"> = 70/9.6 – 0.5 - 1.4 = 5.39 </w:t>
-      </w:r>
-    </w:p>
-    <w:p>
-      <w:r>
-        <w:t>So, the diode’s heatsink thermal resistance must be less than 5.39</w:t>
-      </w:r>
-      <w:r>
-        <w:rPr>
-          <w:vertAlign w:val="superscript"/>
-        </w:rPr>
-        <w:t>o</w:t>
-      </w:r>
-      <w:r>
-        <w:t>C/W</w:t>
-      </w:r>
-    </w:p>
-    <w:p/>
-    <w:p>
-      <w:pPr>
-        <w:pStyle w:val="Balk1"/>
-      </w:pPr>
-      <w:bookmarkStart w:id="19" w:name="_Toc103540701"/>
-      <w:r>
-        <w:t>CONCLUSION</w:t>
-      </w:r>
-      <w:bookmarkEnd w:id="19"/>
-    </w:p>
-    <w:p/>
+      <w:r>
+        <w:t>This report focused on the design of an isolated 24-48V to 15V @45W DC-DC converter. The chosen topology of flyback converter is discussed and applicable controller options has ben examined. LT3748 isolated flyback controller has been chosen. An appropriate magnetic core has been chosen and magnetic design is done and implemented on the core. Analytical calculations for controller needed components and flyback components are done, and appropriate connections has been made in LTSPICE environment. After observing the ratings of the simulations, appropriate semiconductors and other passive components have been chosen. Thermal calculations for semiconductor devices has been done</w:t>
+      </w:r>
+      <w:r>
+        <w:t xml:space="preserve"> and design report is finalized.</w:t>
+      </w:r>
+    </w:p>
     <w:sectPr>
       <w:type w:val="continuous"/>
       <w:pgSz w:w="11906" w:h="16838"/>
@@ -14763,6 +14752,7 @@
         <w:docPartUnique/>
       </w:docPartObj>
     </w:sdtPr>
+    <w:sdtEndPr/>
     <w:sdtContent>
       <w:p>
         <w:pPr>
@@ -16049,9 +16039,7 @@
       </w:docPartPr>
       <w:docPartBody>
         <w:p>
-          <w:pPr>
-            <w:pStyle w:val="98057D267113473AABF92A7DA2A7C16B"/>
-          </w:pPr>
+          <w:pPr/>
           <w:r>
             <w:rPr>
               <w:color w:val="4472C4" w:themeColor="accent1"/>
@@ -16080,9 +16068,7 @@
       </w:docPartPr>
       <w:docPartBody>
         <w:p>
-          <w:pPr>
-            <w:pStyle w:val="58BE6BD02695466E80D600B98B44882C"/>
-          </w:pPr>
+          <w:pPr/>
           <w:r>
             <w:rPr>
               <w:color w:val="4472C4" w:themeColor="accent1"/>
@@ -16169,7 +16155,9 @@
   </w:compat>
   <w:rsids>
     <w:rsidRoot w:val="00E32646"/>
+    <w:rsid w:val="00591AC7"/>
     <w:rsid w:val="005E3D3F"/>
+    <w:rsid w:val="00693665"/>
     <w:rsid w:val="00E32646"/>
   </w:rsids>
   <m:mathPr>
@@ -16619,38 +16607,6 @@
     <w:semiHidden/>
     <w:unhideWhenUsed/>
   </w:style>
-  <w:style w:type="paragraph" w:customStyle="1" w:styleId="3DC3C45BA0774687AF9BAAD9D5EF970F">
-    <w:name w:val="3DC3C45BA0774687AF9BAAD9D5EF970F"/>
-    <w:rsid w:val="00E32646"/>
-  </w:style>
-  <w:style w:type="paragraph" w:customStyle="1" w:styleId="5E70E39FD62848C084AC5634BBB3B88B">
-    <w:name w:val="5E70E39FD62848C084AC5634BBB3B88B"/>
-    <w:rsid w:val="00E32646"/>
-  </w:style>
-  <w:style w:type="paragraph" w:customStyle="1" w:styleId="FD40A3AF5124462DBD73559CBBEF548B">
-    <w:name w:val="FD40A3AF5124462DBD73559CBBEF548B"/>
-    <w:rsid w:val="00E32646"/>
-  </w:style>
-  <w:style w:type="paragraph" w:customStyle="1" w:styleId="683EAFB1C7E8467AB017A3ED29F949E2">
-    <w:name w:val="683EAFB1C7E8467AB017A3ED29F949E2"/>
-    <w:rsid w:val="00E32646"/>
-  </w:style>
-  <w:style w:type="paragraph" w:customStyle="1" w:styleId="401B3AC6A3F24C02AC74134F12971282">
-    <w:name w:val="401B3AC6A3F24C02AC74134F12971282"/>
-    <w:rsid w:val="00E32646"/>
-  </w:style>
-  <w:style w:type="paragraph" w:customStyle="1" w:styleId="A3062137394B4494BB2672187D15CFFB">
-    <w:name w:val="A3062137394B4494BB2672187D15CFFB"/>
-    <w:rsid w:val="00E32646"/>
-  </w:style>
-  <w:style w:type="paragraph" w:customStyle="1" w:styleId="142A80E68011441C8640C4932D73D2A2">
-    <w:name w:val="142A80E68011441C8640C4932D73D2A2"/>
-    <w:rsid w:val="00E32646"/>
-  </w:style>
-  <w:style w:type="paragraph" w:customStyle="1" w:styleId="67530F4E220D4BA88170088C0F941437">
-    <w:name w:val="67530F4E220D4BA88170088C0F941437"/>
-    <w:rsid w:val="00E32646"/>
-  </w:style>
   <w:style w:type="paragraph" w:customStyle="1" w:styleId="98057D267113473AABF92A7DA2A7C16B">
     <w:name w:val="98057D267113473AABF92A7DA2A7C16B"/>
     <w:rsid w:val="00E32646"/>
@@ -16976,6 +16932,12 @@
 </file>
 
 <file path=customXml/item2.xml><?xml version="1.0" encoding="utf-8"?>
+<p:properties xmlns:p="http://schemas.microsoft.com/office/2006/metadata/properties" xmlns:xsi="http://www.w3.org/2001/XMLSchema-instance" xmlns:pc="http://schemas.microsoft.com/office/infopath/2007/PartnerControls">
+  <documentManagement/>
+</p:properties>
+</file>
+
+<file path=customXml/item3.xml><?xml version="1.0" encoding="utf-8"?>
 <ct:contentTypeSchema xmlns:ct="http://schemas.microsoft.com/office/2006/metadata/contentType" xmlns:ma="http://schemas.microsoft.com/office/2006/metadata/properties/metaAttributes" ct:_="" ma:_="" ma:contentTypeName="Document" ma:contentTypeID="0x010100D2D0B88F4D57414FBEE10B40BE9CC8CE" ma:contentTypeVersion="0" ma:contentTypeDescription="Create a new document." ma:contentTypeScope="" ma:versionID="a26cfa270c55ec4a45f54c552b667c80">
   <xsd:schema xmlns:xsd="http://www.w3.org/2001/XMLSchema" xmlns:xs="http://www.w3.org/2001/XMLSchema" xmlns:p="http://schemas.microsoft.com/office/2006/metadata/properties" targetNamespace="http://schemas.microsoft.com/office/2006/metadata/properties" ma:root="true" ma:fieldsID="3d878e179ee5d94ba70ac9cd24482ad0">
     <xsd:element name="properties">
@@ -17089,23 +17051,17 @@
 </ct:contentTypeSchema>
 </file>
 
-<file path=customXml/item3.xml><?xml version="1.0" encoding="utf-8"?>
-<p:properties xmlns:p="http://schemas.microsoft.com/office/2006/metadata/properties" xmlns:xsi="http://www.w3.org/2001/XMLSchema-instance" xmlns:pc="http://schemas.microsoft.com/office/infopath/2007/PartnerControls">
-  <documentManagement/>
-</p:properties>
+<file path=customXml/item4.xml><?xml version="1.0" encoding="utf-8"?>
+<b:Sources xmlns:b="http://schemas.openxmlformats.org/officeDocument/2006/bibliography" xmlns="http://schemas.openxmlformats.org/officeDocument/2006/bibliography" SelectedStyle="\APASixthEditionOfficeOnline.xsl" StyleName="APA" Version="6"/>
 </file>
 
-<file path=customXml/item4.xml><?xml version="1.0" encoding="utf-8"?>
+<file path=customXml/item5.xml><?xml version="1.0" encoding="utf-8"?>
 <?mso-contentType ?>
 <FormTemplates xmlns="http://schemas.microsoft.com/sharepoint/v3/contenttype/forms">
   <Display>DocumentLibraryForm</Display>
   <Edit>DocumentLibraryForm</Edit>
   <New>DocumentLibraryForm</New>
 </FormTemplates>
-</file>
-
-<file path=customXml/item5.xml><?xml version="1.0" encoding="utf-8"?>
-<b:Sources xmlns:b="http://schemas.openxmlformats.org/officeDocument/2006/bibliography" xmlns="http://schemas.openxmlformats.org/officeDocument/2006/bibliography" SelectedStyle="\APASixthEditionOfficeOnline.xsl" StyleName="APA" Version="6"/>
 </file>
 
 <file path=customXml/itemProps1.xml><?xml version="1.0" encoding="utf-8"?>
@@ -17117,6 +17073,15 @@
 </file>
 
 <file path=customXml/itemProps2.xml><?xml version="1.0" encoding="utf-8"?>
+<ds:datastoreItem xmlns:ds="http://schemas.openxmlformats.org/officeDocument/2006/customXml" ds:itemID="{0591E1D2-A630-4D4D-8495-1E290BC631D7}">
+  <ds:schemaRefs>
+    <ds:schemaRef ds:uri="http://schemas.microsoft.com/office/2006/metadata/properties"/>
+    <ds:schemaRef ds:uri="http://schemas.microsoft.com/office/infopath/2007/PartnerControls"/>
+  </ds:schemaRefs>
+</ds:datastoreItem>
+</file>
+
+<file path=customXml/itemProps3.xml><?xml version="1.0" encoding="utf-8"?>
 <ds:datastoreItem xmlns:ds="http://schemas.openxmlformats.org/officeDocument/2006/customXml" ds:itemID="{3C8D4D24-D563-43EB-862B-478CAB8BD7FD}">
   <ds:schemaRefs>
     <ds:schemaRef ds:uri="http://schemas.microsoft.com/office/2006/metadata/contentType"/>
@@ -17132,27 +17097,18 @@
 </ds:datastoreItem>
 </file>
 
-<file path=customXml/itemProps3.xml><?xml version="1.0" encoding="utf-8"?>
-<ds:datastoreItem xmlns:ds="http://schemas.openxmlformats.org/officeDocument/2006/customXml" ds:itemID="{0591E1D2-A630-4D4D-8495-1E290BC631D7}">
+<file path=customXml/itemProps4.xml><?xml version="1.0" encoding="utf-8"?>
+<ds:datastoreItem xmlns:ds="http://schemas.openxmlformats.org/officeDocument/2006/customXml" ds:itemID="{66DEFDEF-9B12-4E8F-AEB6-569A7FA90882}">
   <ds:schemaRefs>
-    <ds:schemaRef ds:uri="http://schemas.microsoft.com/office/2006/metadata/properties"/>
-    <ds:schemaRef ds:uri="http://schemas.microsoft.com/office/infopath/2007/PartnerControls"/>
+    <ds:schemaRef ds:uri="http://schemas.openxmlformats.org/officeDocument/2006/bibliography"/>
   </ds:schemaRefs>
 </ds:datastoreItem>
 </file>
 
-<file path=customXml/itemProps4.xml><?xml version="1.0" encoding="utf-8"?>
+<file path=customXml/itemProps5.xml><?xml version="1.0" encoding="utf-8"?>
 <ds:datastoreItem xmlns:ds="http://schemas.openxmlformats.org/officeDocument/2006/customXml" ds:itemID="{7304CA39-FA94-4689-B619-960AAED096A7}">
   <ds:schemaRefs>
     <ds:schemaRef ds:uri="http://schemas.microsoft.com/sharepoint/v3/contenttype/forms"/>
   </ds:schemaRefs>
 </ds:datastoreItem>
-</file>
-
-<file path=customXml/itemProps5.xml><?xml version="1.0" encoding="utf-8"?>
-<ds:datastoreItem xmlns:ds="http://schemas.openxmlformats.org/officeDocument/2006/customXml" ds:itemID="{66DEFDEF-9B12-4E8F-AEB6-569A7FA90882}">
-  <ds:schemaRefs>
-    <ds:schemaRef ds:uri="http://schemas.openxmlformats.org/officeDocument/2006/bibliography"/>
-  </ds:schemaRefs>
-</ds:datastoreItem>
 </file>
</xml_diff>